<commit_message>
Add report (report done)
</commit_message>
<xml_diff>
--- a/Lab3-Advanced/Report/Lab3.docx
+++ b/Lab3-Advanced/Report/Lab3.docx
@@ -48,7 +48,7 @@
     </w:p>
     <w:p>
       <w:pPr>
-        <w:pStyle w:val="1"/>
+        <w:pStyle w:val="Heading1"/>
         <w:rPr>
           <w:rFonts w:ascii="Calibri Light" w:eastAsia="PMingLiU" w:hAnsi="Calibri Light"/>
         </w:rPr>
@@ -62,1003 +62,54 @@
     </w:p>
     <w:p>
       <w:pPr>
-        <w:pStyle w:val="2"/>
+        <w:pStyle w:val="Heading2"/>
         <w:numPr>
           <w:ilvl w:val="0"/>
           <w:numId w:val="8"/>
         </w:numPr>
-      </w:pPr>
-      <w:r>
         <w:rPr>
           <w:rFonts w:ascii="Calibri Light" w:eastAsia="PMingLiU" w:hAnsi="Calibri Light"/>
         </w:rPr>
-        <w:t>DMUX</w:t>
-      </w:r>
-    </w:p>
-    <w:p>
-      <w:pPr>
-        <w:spacing w:line="259" w:lineRule="auto"/>
-        <w:ind w:left="720" w:firstLine="240"/>
-      </w:pPr>
-      <w:r>
-        <w:t xml:space="preserve">Essentially, </w:t>
-      </w:r>
-      <w:proofErr w:type="spellStart"/>
-      <w:r>
-        <w:t>dmux</w:t>
-      </w:r>
-      <w:proofErr w:type="spellEnd"/>
-      <w:r>
-        <w:t xml:space="preserve"> is a selector. AND gate can be seen as a signal input and a selection input, that is, selection input could cut off the signal input. Taking advantage of the characteristic of AND gate, we shall design our DMUX.</w:t>
-      </w:r>
-    </w:p>
-    <w:p>
-      <w:pPr>
-        <w:spacing w:line="259" w:lineRule="auto"/>
-        <w:ind w:left="720" w:firstLine="240"/>
-      </w:pPr>
-      <w:r>
-        <w:rPr>
-          <w:rFonts w:hint="eastAsia"/>
-        </w:rPr>
-        <w:t>I</w:t>
-      </w:r>
-      <w:r>
-        <w:t xml:space="preserve">n our design, we build a small </w:t>
-      </w:r>
-      <w:proofErr w:type="spellStart"/>
-      <w:r>
-        <w:t>dmux</w:t>
-      </w:r>
-      <w:proofErr w:type="spellEnd"/>
-      <w:r>
-        <w:t>(</w:t>
-      </w:r>
-      <w:proofErr w:type="spellStart"/>
-      <w:r>
-        <w:t>sdmux</w:t>
-      </w:r>
-      <w:proofErr w:type="spellEnd"/>
-      <w:r>
-        <w:t>) module first. Then we use it to build our DMUX</w:t>
-      </w:r>
-      <w:r>
-        <w:t xml:space="preserve">. </w:t>
-      </w:r>
-      <w:r>
-        <w:t>The details are down below:</w:t>
-      </w:r>
-    </w:p>
-    <w:p>
-      <w:pPr>
-        <w:pStyle w:val="a3"/>
-        <w:numPr>
-          <w:ilvl w:val="0"/>
-          <w:numId w:val="16"/>
-        </w:numPr>
-        <w:spacing w:line="259" w:lineRule="auto"/>
-      </w:pPr>
-      <w:r>
-        <w:t>Design Specification:</w:t>
-      </w:r>
-    </w:p>
-    <w:p>
-      <w:pPr>
-        <w:pStyle w:val="a3"/>
-        <w:spacing w:line="259" w:lineRule="auto"/>
-        <w:ind w:left="1320" w:firstLine="240"/>
-      </w:pPr>
-      <w:r>
-        <w:t xml:space="preserve">For </w:t>
-      </w:r>
-      <w:proofErr w:type="spellStart"/>
-      <w:r>
-        <w:t>sdmux</w:t>
-      </w:r>
-      <w:proofErr w:type="spellEnd"/>
-      <w:r>
-        <w:t xml:space="preserve"> module</w:t>
-      </w:r>
-    </w:p>
-    <w:p>
-      <w:pPr>
-        <w:spacing w:line="259" w:lineRule="auto"/>
-        <w:ind w:left="1440" w:firstLine="480"/>
-      </w:pPr>
-      <w:r>
-        <w:t>Input in</w:t>
-      </w:r>
-      <w:r>
-        <w:t xml:space="preserve"> </w:t>
-      </w:r>
-      <w:r>
-        <w:t>(</w:t>
-      </w:r>
-      <w:r>
-        <w:t>each bit of the input</w:t>
-      </w:r>
-      <w:r>
-        <w:t>)</w:t>
-      </w:r>
-    </w:p>
-    <w:p>
-      <w:pPr>
-        <w:spacing w:line="259" w:lineRule="auto"/>
-        <w:ind w:left="1440" w:firstLine="480"/>
-      </w:pPr>
-      <w:r>
-        <w:t>Input a,</w:t>
-      </w:r>
-      <w:r>
-        <w:t xml:space="preserve"> </w:t>
-      </w:r>
-      <w:r>
-        <w:t>b,</w:t>
-      </w:r>
-      <w:r>
-        <w:t xml:space="preserve"> </w:t>
-      </w:r>
-      <w:r>
-        <w:t>c,</w:t>
-      </w:r>
-      <w:r>
-        <w:t xml:space="preserve"> </w:t>
-      </w:r>
-      <w:r>
-        <w:t>d</w:t>
-      </w:r>
-      <w:r>
-        <w:t xml:space="preserve"> </w:t>
-      </w:r>
-      <w:r>
-        <w:t>(</w:t>
-      </w:r>
-      <w:r>
-        <w:t>selection inputs</w:t>
-      </w:r>
-      <w:r>
-        <w:t>)</w:t>
-      </w:r>
-    </w:p>
-    <w:p>
-      <w:pPr>
-        <w:spacing w:line="259" w:lineRule="auto"/>
-        <w:ind w:left="1440" w:firstLine="480"/>
-      </w:pPr>
-      <w:r>
-        <w:t>Output A,</w:t>
-      </w:r>
-      <w:r>
-        <w:t xml:space="preserve"> </w:t>
-      </w:r>
-      <w:r>
-        <w:t>B,</w:t>
-      </w:r>
-      <w:r>
-        <w:t xml:space="preserve"> </w:t>
-      </w:r>
-      <w:r>
-        <w:t>C,</w:t>
-      </w:r>
-      <w:r>
-        <w:t xml:space="preserve"> </w:t>
-      </w:r>
-      <w:r>
-        <w:t>D</w:t>
-      </w:r>
-      <w:r>
-        <w:t xml:space="preserve"> </w:t>
-      </w:r>
-      <w:r>
-        <w:t>(</w:t>
-      </w:r>
-      <w:r>
-        <w:t>outputs for every bits</w:t>
-      </w:r>
-      <w:r>
-        <w:t>)</w:t>
-      </w:r>
-    </w:p>
-    <w:p>
-      <w:pPr>
-        <w:spacing w:line="259" w:lineRule="auto"/>
-        <w:ind w:left="1080" w:firstLine="480"/>
-      </w:pPr>
-      <w:r>
-        <w:t xml:space="preserve">For </w:t>
-      </w:r>
-      <w:proofErr w:type="spellStart"/>
-      <w:r>
-        <w:t>dmux</w:t>
-      </w:r>
-      <w:proofErr w:type="spellEnd"/>
-      <w:r>
-        <w:t xml:space="preserve"> module</w:t>
-      </w:r>
-    </w:p>
-    <w:p>
-      <w:pPr>
-        <w:pStyle w:val="a3"/>
-        <w:spacing w:line="259" w:lineRule="auto"/>
-        <w:ind w:left="1200"/>
-      </w:pPr>
-      <w:r>
-        <w:tab/>
-      </w:r>
-      <w:r>
-        <w:tab/>
-      </w:r>
-      <w:r>
-        <w:t>Input [3:0] in</w:t>
-      </w:r>
-    </w:p>
-    <w:p>
-      <w:pPr>
-        <w:pStyle w:val="a3"/>
-        <w:spacing w:line="259" w:lineRule="auto"/>
-        <w:ind w:left="1200"/>
-      </w:pPr>
-      <w:r>
-        <w:tab/>
-      </w:r>
-      <w:r>
-        <w:tab/>
-      </w:r>
-      <w:r>
-        <w:t xml:space="preserve">Input [1:0] </w:t>
-      </w:r>
-      <w:proofErr w:type="spellStart"/>
-      <w:r>
-        <w:t>sel</w:t>
-      </w:r>
-      <w:proofErr w:type="spellEnd"/>
-    </w:p>
-    <w:p>
-      <w:pPr>
-        <w:pStyle w:val="a3"/>
-        <w:spacing w:line="259" w:lineRule="auto"/>
-        <w:ind w:left="1200"/>
-      </w:pPr>
-      <w:r>
-        <w:tab/>
-      </w:r>
-      <w:r>
-        <w:tab/>
-      </w:r>
-      <w:r>
-        <w:t>Output [3:0] a, b, c, d</w:t>
-      </w:r>
-    </w:p>
-    <w:p>
-      <w:pPr>
-        <w:pStyle w:val="a3"/>
-        <w:spacing w:line="259" w:lineRule="auto"/>
-        <w:ind w:left="1200"/>
-      </w:pPr>
-    </w:p>
-    <w:p>
-      <w:pPr>
-        <w:pStyle w:val="a3"/>
-        <w:numPr>
-          <w:ilvl w:val="0"/>
-          <w:numId w:val="16"/>
-        </w:numPr>
-        <w:spacing w:line="259" w:lineRule="auto"/>
-      </w:pPr>
-      <w:r>
-        <w:t>Truth table:</w:t>
-      </w:r>
-    </w:p>
-    <w:tbl>
-      <w:tblPr>
-        <w:tblStyle w:val="a4"/>
-        <w:tblW w:w="0" w:type="auto"/>
-        <w:tblInd w:w="1200" w:type="dxa"/>
-        <w:tblLook w:val="04A0" w:firstRow="1" w:lastRow="0" w:firstColumn="1" w:lastColumn="0" w:noHBand="0" w:noVBand="1"/>
-      </w:tblPr>
-      <w:tblGrid>
-        <w:gridCol w:w="1356"/>
-        <w:gridCol w:w="1356"/>
-        <w:gridCol w:w="1276"/>
-        <w:gridCol w:w="1276"/>
-        <w:gridCol w:w="1276"/>
-        <w:gridCol w:w="1276"/>
-      </w:tblGrid>
-      <w:tr>
-        <w:tc>
-          <w:tcPr>
-            <w:tcW w:w="1356" w:type="dxa"/>
-            <w:vAlign w:val="center"/>
-          </w:tcPr>
-          <w:p>
-            <w:pPr>
-              <w:pStyle w:val="a3"/>
-              <w:spacing w:line="259" w:lineRule="auto"/>
-              <w:ind w:left="0"/>
-              <w:jc w:val="center"/>
-            </w:pPr>
-            <w:r>
-              <w:t>[3:0] in</w:t>
-            </w:r>
-          </w:p>
-        </w:tc>
-        <w:tc>
-          <w:tcPr>
-            <w:tcW w:w="1356" w:type="dxa"/>
-            <w:vAlign w:val="center"/>
-          </w:tcPr>
-          <w:p>
-            <w:pPr>
-              <w:pStyle w:val="a3"/>
-              <w:spacing w:line="259" w:lineRule="auto"/>
-              <w:ind w:left="0"/>
-              <w:jc w:val="center"/>
-            </w:pPr>
-            <w:r>
-              <w:t xml:space="preserve">[1:0] </w:t>
-            </w:r>
-            <w:proofErr w:type="spellStart"/>
-            <w:r>
-              <w:rPr>
-                <w:rFonts w:hint="eastAsia"/>
-              </w:rPr>
-              <w:t>s</w:t>
-            </w:r>
-            <w:r>
-              <w:t>el</w:t>
-            </w:r>
-            <w:proofErr w:type="spellEnd"/>
-          </w:p>
-        </w:tc>
-        <w:tc>
-          <w:tcPr>
-            <w:tcW w:w="1276" w:type="dxa"/>
-            <w:vAlign w:val="center"/>
-          </w:tcPr>
-          <w:p>
-            <w:pPr>
-              <w:pStyle w:val="a3"/>
-              <w:spacing w:line="259" w:lineRule="auto"/>
-              <w:ind w:left="0"/>
-              <w:jc w:val="center"/>
-            </w:pPr>
-            <w:r>
-              <w:t>[3:0] a</w:t>
-            </w:r>
-          </w:p>
-        </w:tc>
-        <w:tc>
-          <w:tcPr>
-            <w:tcW w:w="1276" w:type="dxa"/>
-            <w:vAlign w:val="center"/>
-          </w:tcPr>
-          <w:p>
-            <w:pPr>
-              <w:pStyle w:val="a3"/>
-              <w:spacing w:line="259" w:lineRule="auto"/>
-              <w:ind w:left="0"/>
-              <w:jc w:val="center"/>
-            </w:pPr>
-            <w:r>
-              <w:t>[3:0] b</w:t>
-            </w:r>
-          </w:p>
-        </w:tc>
-        <w:tc>
-          <w:tcPr>
-            <w:tcW w:w="1276" w:type="dxa"/>
-            <w:vAlign w:val="center"/>
-          </w:tcPr>
-          <w:p>
-            <w:pPr>
-              <w:pStyle w:val="a3"/>
-              <w:spacing w:line="259" w:lineRule="auto"/>
-              <w:ind w:left="0"/>
-              <w:jc w:val="center"/>
-            </w:pPr>
-            <w:r>
-              <w:t>[3:0] c</w:t>
-            </w:r>
-          </w:p>
-        </w:tc>
-        <w:tc>
-          <w:tcPr>
-            <w:tcW w:w="1276" w:type="dxa"/>
-            <w:vAlign w:val="center"/>
-          </w:tcPr>
-          <w:p>
-            <w:pPr>
-              <w:pStyle w:val="a3"/>
-              <w:spacing w:line="259" w:lineRule="auto"/>
-              <w:ind w:left="0"/>
-              <w:jc w:val="center"/>
-            </w:pPr>
-            <w:r>
-              <w:t>[3:0] d</w:t>
-            </w:r>
-          </w:p>
-        </w:tc>
-      </w:tr>
-      <w:tr>
-        <w:tc>
-          <w:tcPr>
-            <w:tcW w:w="1356" w:type="dxa"/>
-            <w:vAlign w:val="center"/>
-          </w:tcPr>
-          <w:p>
-            <w:pPr>
-              <w:pStyle w:val="a3"/>
-              <w:spacing w:line="259" w:lineRule="auto"/>
-              <w:ind w:left="0"/>
-              <w:jc w:val="center"/>
-            </w:pPr>
-            <w:r>
-              <w:rPr>
-                <w:rFonts w:hint="eastAsia"/>
-              </w:rPr>
-              <w:t>x</w:t>
-            </w:r>
-          </w:p>
-        </w:tc>
-        <w:tc>
-          <w:tcPr>
-            <w:tcW w:w="1356" w:type="dxa"/>
-            <w:vAlign w:val="center"/>
-          </w:tcPr>
-          <w:p>
-            <w:pPr>
-              <w:pStyle w:val="a3"/>
-              <w:spacing w:line="259" w:lineRule="auto"/>
-              <w:ind w:left="0"/>
-              <w:jc w:val="center"/>
-            </w:pPr>
-            <w:r>
-              <w:rPr>
-                <w:rFonts w:hint="eastAsia"/>
-              </w:rPr>
-              <w:t>0</w:t>
-            </w:r>
-            <w:r>
-              <w:t>0</w:t>
-            </w:r>
-          </w:p>
-        </w:tc>
-        <w:tc>
-          <w:tcPr>
-            <w:tcW w:w="1276" w:type="dxa"/>
-            <w:vAlign w:val="center"/>
-          </w:tcPr>
-          <w:p>
-            <w:pPr>
-              <w:pStyle w:val="a3"/>
-              <w:spacing w:line="259" w:lineRule="auto"/>
-              <w:ind w:left="0"/>
-              <w:jc w:val="center"/>
-            </w:pPr>
-            <w:r>
-              <w:t>[3:0] in</w:t>
-            </w:r>
-          </w:p>
-        </w:tc>
-        <w:tc>
-          <w:tcPr>
-            <w:tcW w:w="1276" w:type="dxa"/>
-            <w:vAlign w:val="center"/>
-          </w:tcPr>
-          <w:p>
-            <w:pPr>
-              <w:pStyle w:val="a3"/>
-              <w:spacing w:line="259" w:lineRule="auto"/>
-              <w:ind w:left="0"/>
-              <w:jc w:val="center"/>
-            </w:pPr>
-            <w:r>
-              <w:rPr>
-                <w:rFonts w:hint="eastAsia"/>
-              </w:rPr>
-              <w:t>0</w:t>
-            </w:r>
-            <w:r>
-              <w:t>000</w:t>
-            </w:r>
-          </w:p>
-        </w:tc>
-        <w:tc>
-          <w:tcPr>
-            <w:tcW w:w="1276" w:type="dxa"/>
-            <w:vAlign w:val="center"/>
-          </w:tcPr>
-          <w:p>
-            <w:pPr>
-              <w:pStyle w:val="a3"/>
-              <w:spacing w:line="259" w:lineRule="auto"/>
-              <w:ind w:left="0"/>
-              <w:jc w:val="center"/>
-            </w:pPr>
-            <w:r>
-              <w:rPr>
-                <w:rFonts w:hint="eastAsia"/>
-              </w:rPr>
-              <w:t>0</w:t>
-            </w:r>
-            <w:r>
-              <w:t>000</w:t>
-            </w:r>
-          </w:p>
-        </w:tc>
-        <w:tc>
-          <w:tcPr>
-            <w:tcW w:w="1276" w:type="dxa"/>
-            <w:vAlign w:val="center"/>
-          </w:tcPr>
-          <w:p>
-            <w:pPr>
-              <w:pStyle w:val="a3"/>
-              <w:spacing w:line="259" w:lineRule="auto"/>
-              <w:ind w:left="0"/>
-              <w:jc w:val="center"/>
-            </w:pPr>
-            <w:r>
-              <w:rPr>
-                <w:rFonts w:hint="eastAsia"/>
-              </w:rPr>
-              <w:t>0</w:t>
-            </w:r>
-            <w:r>
-              <w:t>000</w:t>
-            </w:r>
-          </w:p>
-        </w:tc>
-      </w:tr>
-      <w:tr>
-        <w:tc>
-          <w:tcPr>
-            <w:tcW w:w="1356" w:type="dxa"/>
-            <w:vAlign w:val="center"/>
-          </w:tcPr>
-          <w:p>
-            <w:pPr>
-              <w:pStyle w:val="a3"/>
-              <w:spacing w:line="259" w:lineRule="auto"/>
-              <w:ind w:left="0"/>
-              <w:jc w:val="center"/>
-            </w:pPr>
-            <w:r>
-              <w:rPr>
-                <w:rFonts w:hint="eastAsia"/>
-              </w:rPr>
-              <w:t>x</w:t>
-            </w:r>
-          </w:p>
-        </w:tc>
-        <w:tc>
-          <w:tcPr>
-            <w:tcW w:w="1356" w:type="dxa"/>
-            <w:vAlign w:val="center"/>
-          </w:tcPr>
-          <w:p>
-            <w:pPr>
-              <w:pStyle w:val="a3"/>
-              <w:spacing w:line="259" w:lineRule="auto"/>
-              <w:ind w:left="0"/>
-              <w:jc w:val="center"/>
-            </w:pPr>
-            <w:r>
-              <w:rPr>
-                <w:rFonts w:hint="eastAsia"/>
-              </w:rPr>
-              <w:t>0</w:t>
-            </w:r>
-            <w:r>
-              <w:t>1</w:t>
-            </w:r>
-          </w:p>
-        </w:tc>
-        <w:tc>
-          <w:tcPr>
-            <w:tcW w:w="1276" w:type="dxa"/>
-            <w:vAlign w:val="center"/>
-          </w:tcPr>
-          <w:p>
-            <w:pPr>
-              <w:pStyle w:val="a3"/>
-              <w:spacing w:line="259" w:lineRule="auto"/>
-              <w:ind w:left="0"/>
-              <w:jc w:val="center"/>
-            </w:pPr>
-            <w:r>
-              <w:rPr>
-                <w:rFonts w:hint="eastAsia"/>
-              </w:rPr>
-              <w:t>0</w:t>
-            </w:r>
-            <w:r>
-              <w:t>000</w:t>
-            </w:r>
-          </w:p>
-        </w:tc>
-        <w:tc>
-          <w:tcPr>
-            <w:tcW w:w="1276" w:type="dxa"/>
-            <w:vAlign w:val="center"/>
-          </w:tcPr>
-          <w:p>
-            <w:pPr>
-              <w:pStyle w:val="a3"/>
-              <w:spacing w:line="259" w:lineRule="auto"/>
-              <w:ind w:left="0"/>
-              <w:jc w:val="center"/>
-            </w:pPr>
-            <w:r>
-              <w:t>[3:0] in</w:t>
-            </w:r>
-          </w:p>
-        </w:tc>
-        <w:tc>
-          <w:tcPr>
-            <w:tcW w:w="1276" w:type="dxa"/>
-            <w:vAlign w:val="center"/>
-          </w:tcPr>
-          <w:p>
-            <w:pPr>
-              <w:pStyle w:val="a3"/>
-              <w:spacing w:line="259" w:lineRule="auto"/>
-              <w:ind w:left="0"/>
-              <w:jc w:val="center"/>
-            </w:pPr>
-            <w:r>
-              <w:rPr>
-                <w:rFonts w:hint="eastAsia"/>
-              </w:rPr>
-              <w:t>0</w:t>
-            </w:r>
-            <w:r>
-              <w:t>000</w:t>
-            </w:r>
-          </w:p>
-        </w:tc>
-        <w:tc>
-          <w:tcPr>
-            <w:tcW w:w="1276" w:type="dxa"/>
-            <w:vAlign w:val="center"/>
-          </w:tcPr>
-          <w:p>
-            <w:pPr>
-              <w:pStyle w:val="a3"/>
-              <w:spacing w:line="259" w:lineRule="auto"/>
-              <w:ind w:left="0"/>
-              <w:jc w:val="center"/>
-            </w:pPr>
-            <w:r>
-              <w:rPr>
-                <w:rFonts w:hint="eastAsia"/>
-              </w:rPr>
-              <w:t>0</w:t>
-            </w:r>
-            <w:r>
-              <w:t>000</w:t>
-            </w:r>
-          </w:p>
-        </w:tc>
-      </w:tr>
-      <w:tr>
-        <w:tc>
-          <w:tcPr>
-            <w:tcW w:w="1356" w:type="dxa"/>
-            <w:vAlign w:val="center"/>
-          </w:tcPr>
-          <w:p>
-            <w:pPr>
-              <w:pStyle w:val="a3"/>
-              <w:spacing w:line="259" w:lineRule="auto"/>
-              <w:ind w:left="0"/>
-              <w:jc w:val="center"/>
-            </w:pPr>
-            <w:r>
-              <w:rPr>
-                <w:rFonts w:hint="eastAsia"/>
-              </w:rPr>
-              <w:t>x</w:t>
-            </w:r>
-          </w:p>
-        </w:tc>
-        <w:tc>
-          <w:tcPr>
-            <w:tcW w:w="1356" w:type="dxa"/>
-            <w:vAlign w:val="center"/>
-          </w:tcPr>
-          <w:p>
-            <w:pPr>
-              <w:pStyle w:val="a3"/>
-              <w:spacing w:line="259" w:lineRule="auto"/>
-              <w:ind w:left="0"/>
-              <w:jc w:val="center"/>
-            </w:pPr>
-            <w:r>
-              <w:rPr>
-                <w:rFonts w:hint="eastAsia"/>
-              </w:rPr>
-              <w:t>1</w:t>
-            </w:r>
-            <w:r>
-              <w:t>0</w:t>
-            </w:r>
-          </w:p>
-        </w:tc>
-        <w:tc>
-          <w:tcPr>
-            <w:tcW w:w="1276" w:type="dxa"/>
-            <w:vAlign w:val="center"/>
-          </w:tcPr>
-          <w:p>
-            <w:pPr>
-              <w:pStyle w:val="a3"/>
-              <w:spacing w:line="259" w:lineRule="auto"/>
-              <w:ind w:left="0"/>
-              <w:jc w:val="center"/>
-            </w:pPr>
-            <w:r>
-              <w:rPr>
-                <w:rFonts w:hint="eastAsia"/>
-              </w:rPr>
-              <w:t>0</w:t>
-            </w:r>
-            <w:r>
-              <w:t>000</w:t>
-            </w:r>
-          </w:p>
-        </w:tc>
-        <w:tc>
-          <w:tcPr>
-            <w:tcW w:w="1276" w:type="dxa"/>
-            <w:vAlign w:val="center"/>
-          </w:tcPr>
-          <w:p>
-            <w:pPr>
-              <w:pStyle w:val="a3"/>
-              <w:spacing w:line="259" w:lineRule="auto"/>
-              <w:ind w:left="0"/>
-              <w:jc w:val="center"/>
-            </w:pPr>
-            <w:r>
-              <w:rPr>
-                <w:rFonts w:hint="eastAsia"/>
-              </w:rPr>
-              <w:t>0</w:t>
-            </w:r>
-            <w:r>
-              <w:t>000</w:t>
-            </w:r>
-          </w:p>
-        </w:tc>
-        <w:tc>
-          <w:tcPr>
-            <w:tcW w:w="1276" w:type="dxa"/>
-            <w:vAlign w:val="center"/>
-          </w:tcPr>
-          <w:p>
-            <w:pPr>
-              <w:pStyle w:val="a3"/>
-              <w:spacing w:line="259" w:lineRule="auto"/>
-              <w:ind w:left="0"/>
-              <w:jc w:val="center"/>
-            </w:pPr>
-            <w:r>
-              <w:t>[3:0] in</w:t>
-            </w:r>
-          </w:p>
-        </w:tc>
-        <w:tc>
-          <w:tcPr>
-            <w:tcW w:w="1276" w:type="dxa"/>
-            <w:vAlign w:val="center"/>
-          </w:tcPr>
-          <w:p>
-            <w:pPr>
-              <w:pStyle w:val="a3"/>
-              <w:spacing w:line="259" w:lineRule="auto"/>
-              <w:ind w:left="0"/>
-              <w:jc w:val="center"/>
-            </w:pPr>
-            <w:r>
-              <w:rPr>
-                <w:rFonts w:hint="eastAsia"/>
-              </w:rPr>
-              <w:t>0</w:t>
-            </w:r>
-            <w:r>
-              <w:t>000</w:t>
-            </w:r>
-          </w:p>
-        </w:tc>
-      </w:tr>
-      <w:tr>
-        <w:tc>
-          <w:tcPr>
-            <w:tcW w:w="1356" w:type="dxa"/>
-            <w:vAlign w:val="center"/>
-          </w:tcPr>
-          <w:p>
-            <w:pPr>
-              <w:pStyle w:val="a3"/>
-              <w:spacing w:line="259" w:lineRule="auto"/>
-              <w:ind w:left="0"/>
-              <w:jc w:val="center"/>
-            </w:pPr>
-            <w:r>
-              <w:rPr>
-                <w:rFonts w:hint="eastAsia"/>
-              </w:rPr>
-              <w:t>x</w:t>
-            </w:r>
-          </w:p>
-        </w:tc>
-        <w:tc>
-          <w:tcPr>
-            <w:tcW w:w="1356" w:type="dxa"/>
-            <w:vAlign w:val="center"/>
-          </w:tcPr>
-          <w:p>
-            <w:pPr>
-              <w:pStyle w:val="a3"/>
-              <w:spacing w:line="259" w:lineRule="auto"/>
-              <w:ind w:left="0"/>
-              <w:jc w:val="center"/>
-            </w:pPr>
-            <w:r>
-              <w:rPr>
-                <w:rFonts w:hint="eastAsia"/>
-              </w:rPr>
-              <w:t>1</w:t>
-            </w:r>
-            <w:r>
-              <w:t>1</w:t>
-            </w:r>
-          </w:p>
-        </w:tc>
-        <w:tc>
-          <w:tcPr>
-            <w:tcW w:w="1276" w:type="dxa"/>
-            <w:vAlign w:val="center"/>
-          </w:tcPr>
-          <w:p>
-            <w:pPr>
-              <w:pStyle w:val="a3"/>
-              <w:spacing w:line="259" w:lineRule="auto"/>
-              <w:ind w:left="0"/>
-              <w:jc w:val="center"/>
-            </w:pPr>
-            <w:r>
-              <w:rPr>
-                <w:rFonts w:hint="eastAsia"/>
-              </w:rPr>
-              <w:t>0</w:t>
-            </w:r>
-            <w:r>
-              <w:t>000</w:t>
-            </w:r>
-          </w:p>
-        </w:tc>
-        <w:tc>
-          <w:tcPr>
-            <w:tcW w:w="1276" w:type="dxa"/>
-            <w:vAlign w:val="center"/>
-          </w:tcPr>
-          <w:p>
-            <w:pPr>
-              <w:pStyle w:val="a3"/>
-              <w:spacing w:line="259" w:lineRule="auto"/>
-              <w:ind w:left="0"/>
-              <w:jc w:val="center"/>
-            </w:pPr>
-            <w:r>
-              <w:rPr>
-                <w:rFonts w:hint="eastAsia"/>
-              </w:rPr>
-              <w:t>0</w:t>
-            </w:r>
-            <w:r>
-              <w:t>000</w:t>
-            </w:r>
-          </w:p>
-        </w:tc>
-        <w:tc>
-          <w:tcPr>
-            <w:tcW w:w="1276" w:type="dxa"/>
-            <w:vAlign w:val="center"/>
-          </w:tcPr>
-          <w:p>
-            <w:pPr>
-              <w:pStyle w:val="a3"/>
-              <w:spacing w:line="259" w:lineRule="auto"/>
-              <w:ind w:left="0"/>
-              <w:jc w:val="center"/>
-            </w:pPr>
-            <w:r>
-              <w:rPr>
-                <w:rFonts w:hint="eastAsia"/>
-              </w:rPr>
-              <w:t>0</w:t>
-            </w:r>
-            <w:r>
-              <w:t>000</w:t>
-            </w:r>
-          </w:p>
-        </w:tc>
-        <w:tc>
-          <w:tcPr>
-            <w:tcW w:w="1276" w:type="dxa"/>
-            <w:vAlign w:val="center"/>
-          </w:tcPr>
-          <w:p>
-            <w:pPr>
-              <w:pStyle w:val="a3"/>
-              <w:spacing w:line="259" w:lineRule="auto"/>
-              <w:ind w:left="0"/>
-              <w:jc w:val="center"/>
-            </w:pPr>
-            <w:r>
-              <w:t>[3:0] in</w:t>
-            </w:r>
-          </w:p>
-        </w:tc>
-      </w:tr>
-    </w:tbl>
-    <w:p>
-      <w:pPr>
-        <w:pStyle w:val="a3"/>
-        <w:spacing w:line="259" w:lineRule="auto"/>
-        <w:ind w:left="1200"/>
-      </w:pPr>
-    </w:p>
-    <w:p>
-      <w:pPr>
-        <w:pStyle w:val="a3"/>
-        <w:numPr>
-          <w:ilvl w:val="0"/>
-          <w:numId w:val="16"/>
-        </w:numPr>
-        <w:spacing w:line="259" w:lineRule="auto"/>
-      </w:pPr>
-      <w:r>
-        <w:rPr>
-          <w:rFonts w:hint="eastAsia"/>
-        </w:rPr>
-        <w:t>G</w:t>
-      </w:r>
-      <w:r>
-        <w:t>ate Level Circuits:</w:t>
-      </w:r>
-    </w:p>
-    <w:p>
-      <w:pPr>
-        <w:pStyle w:val="a3"/>
-        <w:numPr>
-          <w:ilvl w:val="0"/>
-          <w:numId w:val="17"/>
-        </w:numPr>
-        <w:spacing w:line="259" w:lineRule="auto"/>
-      </w:pPr>
-      <w:r>
-        <w:t>SDMUX</w:t>
-      </w:r>
-    </w:p>
-    <w:p>
-      <w:pPr>
-        <w:pStyle w:val="a3"/>
-        <w:spacing w:line="259" w:lineRule="auto"/>
-        <w:ind w:left="1680" w:firstLine="240"/>
-      </w:pPr>
+      </w:pPr>
+      <w:r>
+        <w:rPr>
+          <w:rFonts w:ascii="Calibri Light" w:eastAsia="PMingLiU" w:hAnsi="Calibri Light"/>
+        </w:rPr>
+        <w:t>Ping Pong Counter</w:t>
+      </w:r>
+    </w:p>
+    <w:p>
+      <w:pPr>
+        <w:ind w:left="360" w:firstLine="480"/>
+      </w:pPr>
+      <w:r>
+        <w:t>Reverse the direction when it meets end (at bottom &amp; decreasing or at top &amp; increasing). Reversal can be applied by XOR.</w:t>
+      </w:r>
+    </w:p>
+    <w:p>
+      <w:pPr>
+        <w:ind w:left="480" w:firstLine="360"/>
+      </w:pPr>
+      <w:r>
+        <w:t>Increment when direction is 1 and decrement when direction is 0.</w:t>
+      </w:r>
+    </w:p>
+    <w:p>
+      <w:pPr>
+        <w:ind w:left="480" w:firstLine="360"/>
+      </w:pPr>
+      <w:r>
+        <w:t>Apply the previous procedures when clock is triggered.</w:t>
+      </w:r>
       <w:r>
         <w:rPr>
           <w:noProof/>
         </w:rPr>
-        <w:lastRenderedPageBreak/>
         <w:drawing>
-          <wp:inline distT="0" distB="0" distL="0" distR="0" wp14:anchorId="1CEBBAD7" wp14:editId="19E7E0A2">
-            <wp:extent cx="1704975" cy="1948541"/>
-            <wp:effectExtent l="0" t="0" r="0" b="0"/>
-            <wp:docPr id="1300905665" name="圖片 1300905665"/>
+          <wp:inline distT="0" distB="0" distL="0" distR="0" wp14:anchorId="7FB2BC47" wp14:editId="6D27D5F6">
+            <wp:extent cx="5724525" cy="4524375"/>
+            <wp:effectExtent l="0" t="0" r="9525" b="9525"/>
+            <wp:docPr id="1" name="Picture 1"/>
             <wp:cNvGraphicFramePr>
               <a:graphicFrameLocks xmlns:a="http://schemas.openxmlformats.org/drawingml/2006/main" noChangeAspect="1"/>
             </wp:cNvGraphicFramePr>
@@ -1066,8 +117,10 @@
               <a:graphicData uri="http://schemas.openxmlformats.org/drawingml/2006/picture">
                 <pic:pic xmlns:pic="http://schemas.openxmlformats.org/drawingml/2006/picture">
                   <pic:nvPicPr>
-                    <pic:cNvPr id="0" name=""/>
-                    <pic:cNvPicPr/>
+                    <pic:cNvPr id="0" name="Picture 1"/>
+                    <pic:cNvPicPr>
+                      <a:picLocks noChangeAspect="1" noChangeArrowheads="1"/>
+                    </pic:cNvPicPr>
                   </pic:nvPicPr>
                   <pic:blipFill>
                     <a:blip r:embed="rId6">
@@ -1077,18 +130,23 @@
                         </a:ext>
                       </a:extLst>
                     </a:blip>
+                    <a:srcRect/>
                     <a:stretch>
                       <a:fillRect/>
                     </a:stretch>
                   </pic:blipFill>
-                  <pic:spPr>
+                  <pic:spPr bwMode="auto">
                     <a:xfrm>
                       <a:off x="0" y="0"/>
-                      <a:ext cx="1744735" cy="1993980"/>
+                      <a:ext cx="5724525" cy="4524375"/>
                     </a:xfrm>
                     <a:prstGeom prst="rect">
                       <a:avLst/>
                     </a:prstGeom>
+                    <a:noFill/>
+                    <a:ln>
+                      <a:noFill/>
+                    </a:ln>
                   </pic:spPr>
                 </pic:pic>
               </a:graphicData>
@@ -1099,38 +157,122 @@
     </w:p>
     <w:p>
       <w:pPr>
-        <w:pStyle w:val="a3"/>
+        <w:widowControl/>
+      </w:pPr>
+      <w:r>
+        <w:br w:type="page"/>
+      </w:r>
+    </w:p>
+    <w:p>
+      <w:pPr>
+        <w:pStyle w:val="Heading2"/>
         <w:numPr>
           <w:ilvl w:val="0"/>
-          <w:numId w:val="17"/>
+          <w:numId w:val="8"/>
         </w:numPr>
-        <w:spacing w:line="259" w:lineRule="auto"/>
-      </w:pPr>
-      <w:r>
-        <w:rPr>
-          <w:rFonts w:hint="eastAsia"/>
-        </w:rPr>
-        <w:t>D</w:t>
-      </w:r>
-      <w:r>
-        <w:t>MUX</w:t>
-      </w:r>
-    </w:p>
-    <w:p>
-      <w:pPr>
-        <w:pStyle w:val="a3"/>
-        <w:spacing w:line="259" w:lineRule="auto"/>
-        <w:ind w:left="1680" w:firstLine="240"/>
-      </w:pPr>
+        <w:rPr>
+          <w:rFonts w:ascii="Calibri Light" w:eastAsia="PMingLiU" w:hAnsi="Calibri Light"/>
+        </w:rPr>
+      </w:pPr>
+      <w:r>
+        <w:rPr>
+          <w:rFonts w:ascii="Calibri Light" w:eastAsia="PMingLiU" w:hAnsi="Calibri Light"/>
+        </w:rPr>
+        <w:lastRenderedPageBreak/>
+        <w:t>???</w:t>
+      </w:r>
+    </w:p>
+    <w:p>
+      <w:pPr>
+        <w:widowControl/>
+      </w:pPr>
+      <w:r>
+        <w:br w:type="page"/>
+      </w:r>
+    </w:p>
+    <w:p>
+      <w:pPr>
+        <w:pStyle w:val="Heading2"/>
+        <w:numPr>
+          <w:ilvl w:val="0"/>
+          <w:numId w:val="8"/>
+        </w:numPr>
+        <w:rPr>
+          <w:rFonts w:ascii="Calibri Light" w:eastAsia="PMingLiU" w:hAnsi="Calibri Light"/>
+        </w:rPr>
+      </w:pPr>
+      <w:r>
+        <w:rPr>
+          <w:rFonts w:ascii="Calibri Light" w:eastAsia="PMingLiU" w:hAnsi="Calibri Light"/>
+        </w:rPr>
+        <w:lastRenderedPageBreak/>
+        <w:t>Memory Bank</w:t>
+      </w:r>
+    </w:p>
+    <w:p>
+      <w:pPr>
+        <w:ind w:left="480" w:firstLine="480"/>
+      </w:pPr>
+      <w:r>
+        <w:t>We design 2 modules, each has 4 children.</w:t>
+      </w:r>
+    </w:p>
+    <w:p>
+      <w:pPr>
+        <w:ind w:left="480" w:firstLine="480"/>
+      </w:pPr>
+      <w:r>
+        <w:t xml:space="preserve">In the first module, 4 naïve memory </w:t>
+      </w:r>
+      <w:proofErr w:type="gramStart"/>
+      <w:r>
+        <w:t>bank</w:t>
+      </w:r>
+      <w:proofErr w:type="gramEnd"/>
+      <w:r>
+        <w:t xml:space="preserve"> is connected. Corresponding signals are attached by mux and </w:t>
+      </w:r>
+      <w:proofErr w:type="spellStart"/>
+      <w:r>
+        <w:t>demux</w:t>
+      </w:r>
+      <w:proofErr w:type="spellEnd"/>
+      <w:r>
+        <w:t>.</w:t>
+      </w:r>
+    </w:p>
+    <w:p>
+      <w:pPr>
+        <w:ind w:left="480" w:firstLine="480"/>
+      </w:pPr>
+      <w:r>
+        <w:t xml:space="preserve">In the second module, 4 single memory </w:t>
+      </w:r>
+      <w:proofErr w:type="gramStart"/>
+      <w:r>
+        <w:t>bank</w:t>
+      </w:r>
+      <w:proofErr w:type="gramEnd"/>
+      <w:r>
+        <w:t xml:space="preserve"> is connected. Correspond signals are attached by </w:t>
+      </w:r>
+      <w:proofErr w:type="spellStart"/>
+      <w:r>
+        <w:t>demux</w:t>
+      </w:r>
+      <w:proofErr w:type="spellEnd"/>
+      <w:r>
+        <w:t>. The second module is nearly identical to the first module.</w:t>
+      </w:r>
       <w:r>
         <w:rPr>
           <w:noProof/>
         </w:rPr>
         <w:drawing>
-          <wp:inline distT="0" distB="0" distL="0" distR="0" wp14:anchorId="01C4CFEF" wp14:editId="66C0FE62">
-            <wp:extent cx="3745190" cy="4067175"/>
-            <wp:effectExtent l="0" t="0" r="8255" b="0"/>
-            <wp:docPr id="1582734606" name="圖片 1582734606"/>
+          <wp:inline distT="0" distB="0" distL="0" distR="0" wp14:anchorId="59112DAF" wp14:editId="0AF07253">
+            <wp:extent cx="5724525" cy="4752975"/>
+            <wp:effectExtent l="0" t="0" r="9525" b="9525"/>
+            <wp:docPr id="2" name="Picture 2"/>
             <wp:cNvGraphicFramePr>
               <a:graphicFrameLocks xmlns:a="http://schemas.openxmlformats.org/drawingml/2006/main" noChangeAspect="1"/>
             </wp:cNvGraphicFramePr>
@@ -1138,8 +280,10 @@
               <a:graphicData uri="http://schemas.openxmlformats.org/drawingml/2006/picture">
                 <pic:pic xmlns:pic="http://schemas.openxmlformats.org/drawingml/2006/picture">
                   <pic:nvPicPr>
-                    <pic:cNvPr id="0" name=""/>
-                    <pic:cNvPicPr/>
+                    <pic:cNvPr id="0" name="Picture 2"/>
+                    <pic:cNvPicPr>
+                      <a:picLocks noChangeAspect="1" noChangeArrowheads="1"/>
+                    </pic:cNvPicPr>
                   </pic:nvPicPr>
                   <pic:blipFill>
                     <a:blip r:embed="rId7">
@@ -1149,18 +293,23 @@
                         </a:ext>
                       </a:extLst>
                     </a:blip>
+                    <a:srcRect/>
                     <a:stretch>
                       <a:fillRect/>
                     </a:stretch>
                   </pic:blipFill>
-                  <pic:spPr>
+                  <pic:spPr bwMode="auto">
                     <a:xfrm>
                       <a:off x="0" y="0"/>
-                      <a:ext cx="3759655" cy="4082884"/>
+                      <a:ext cx="5724525" cy="4752975"/>
                     </a:xfrm>
                     <a:prstGeom prst="rect">
                       <a:avLst/>
                     </a:prstGeom>
+                    <a:noFill/>
+                    <a:ln>
+                      <a:noFill/>
+                    </a:ln>
                   </pic:spPr>
                 </pic:pic>
               </a:graphicData>
@@ -1168,153 +317,96 @@
           </wp:inline>
         </w:drawing>
       </w:r>
-    </w:p>
-    <w:p>
-      <w:pPr>
-        <w:pStyle w:val="2"/>
+      <w:r>
+        <w:t xml:space="preserve"> </w:t>
+      </w:r>
+    </w:p>
+    <w:p>
+      <w:pPr>
+        <w:widowControl/>
+      </w:pPr>
+      <w:r>
+        <w:br w:type="page"/>
+      </w:r>
+    </w:p>
+    <w:p>
+      <w:pPr>
+        <w:pStyle w:val="Heading2"/>
         <w:numPr>
           <w:ilvl w:val="0"/>
           <w:numId w:val="8"/>
         </w:numPr>
-      </w:pPr>
-      <w:r>
         <w:rPr>
           <w:rFonts w:ascii="Calibri Light" w:eastAsia="PMingLiU" w:hAnsi="Calibri Light"/>
         </w:rPr>
+      </w:pPr>
+      <w:r>
+        <w:rPr>
+          <w:rFonts w:ascii="Calibri Light" w:eastAsia="PMingLiU" w:hAnsi="Calibri Light"/>
+        </w:rPr>
+        <w:lastRenderedPageBreak/>
         <w:t>???</w:t>
       </w:r>
     </w:p>
     <w:p>
       <w:pPr>
-        <w:ind w:left="720" w:firstLine="240"/>
-      </w:pPr>
-      <w:r>
-        <w:t>T</w:t>
-      </w:r>
-      <w:r>
-        <w:t>he details are down below:</w:t>
-      </w:r>
-    </w:p>
-    <w:p>
-      <w:pPr>
-        <w:pStyle w:val="a3"/>
+        <w:widowControl/>
+      </w:pPr>
+      <w:r>
+        <w:br w:type="page"/>
+      </w:r>
+    </w:p>
+    <w:p>
+      <w:pPr>
+        <w:pStyle w:val="Heading2"/>
         <w:numPr>
           <w:ilvl w:val="0"/>
-          <w:numId w:val="21"/>
+          <w:numId w:val="8"/>
         </w:numPr>
-      </w:pPr>
-      <w:r>
-        <w:t>Design Specification:</w:t>
-      </w:r>
-    </w:p>
-    <w:p>
-      <w:pPr>
-        <w:pStyle w:val="a3"/>
-        <w:numPr>
-          <w:ilvl w:val="0"/>
-          <w:numId w:val="21"/>
-        </w:numPr>
-      </w:pPr>
-      <w:r>
-        <w:rPr>
-          <w:rFonts w:hint="eastAsia"/>
-        </w:rPr>
-        <w:t>T</w:t>
-      </w:r>
-      <w:r>
-        <w:t>ruth Table:</w:t>
-      </w:r>
-    </w:p>
-    <w:p>
-      <w:pPr>
-        <w:pStyle w:val="a3"/>
-        <w:numPr>
-          <w:ilvl w:val="0"/>
-          <w:numId w:val="21"/>
-        </w:numPr>
-      </w:pPr>
-      <w:r>
-        <w:rPr>
-          <w:rFonts w:hint="eastAsia"/>
-        </w:rPr>
-        <w:t>G</w:t>
-      </w:r>
-      <w:r>
-        <w:t>ate Level Circuits:</w:t>
-      </w:r>
-    </w:p>
-    <w:p>
-      <w:pPr>
-        <w:widowControl/>
-        <w:rPr>
-          <w:rFonts w:ascii="Calibri Light" w:eastAsia="PMingLiU" w:hAnsi="Calibri Light" w:cstheme="majorBidi"/>
-          <w:color w:val="2F5496" w:themeColor="accent1" w:themeShade="BF"/>
-          <w:sz w:val="32"/>
-          <w:szCs w:val="32"/>
-        </w:rPr>
-      </w:pPr>
-      <w:r>
         <w:rPr>
           <w:rFonts w:ascii="Calibri Light" w:eastAsia="PMingLiU" w:hAnsi="Calibri Light"/>
         </w:rPr>
-        <w:br w:type="page"/>
-      </w:r>
-    </w:p>
-    <w:p>
-      <w:pPr>
-        <w:pStyle w:val="1"/>
+      </w:pPr>
+      <w:r>
         <w:rPr>
           <w:rFonts w:ascii="Calibri Light" w:eastAsia="PMingLiU" w:hAnsi="Calibri Light"/>
         </w:rPr>
-      </w:pPr>
-      <w:r>
-        <w:rPr>
-          <w:rFonts w:ascii="Calibri Light" w:eastAsia="PMingLiU" w:hAnsi="Calibri Light"/>
-        </w:rPr>
         <w:lastRenderedPageBreak/>
-        <w:t>Design Verification</w:t>
-      </w:r>
-    </w:p>
-    <w:p>
-      <w:pPr>
-        <w:pStyle w:val="2"/>
-        <w:numPr>
-          <w:ilvl w:val="0"/>
-          <w:numId w:val="2"/>
-        </w:numPr>
-      </w:pPr>
-      <w:r>
-        <w:rPr>
-          <w:rFonts w:ascii="Calibri Light" w:eastAsia="PMingLiU" w:hAnsi="Calibri Light"/>
-        </w:rPr>
-        <w:t>DMUX</w:t>
-      </w:r>
-    </w:p>
-    <w:p>
-      <w:pPr>
-        <w:ind w:left="720" w:firstLine="240"/>
-      </w:pPr>
-      <w:r>
-        <w:t>Enumerate all possible inputs, and verify the outputs manually.</w:t>
-      </w:r>
-      <w:r>
-        <w:t xml:space="preserve"> The pictures below are the representation with verification.</w:t>
-      </w:r>
-    </w:p>
-    <w:p>
-      <w:pPr>
-        <w:ind w:left="480" w:firstLine="480"/>
-      </w:pPr>
-      <w:r>
-        <w:rPr>
-          <w:rFonts w:hint="eastAsia"/>
+        <w:t>Parameterized Ping Pong Counter</w:t>
+      </w:r>
+    </w:p>
+    <w:p>
+      <w:pPr>
+        <w:ind w:left="360" w:firstLine="480"/>
+      </w:pPr>
+      <w:r>
+        <w:t>Reverse the direction when it meets end (at bottom &amp; decreasing or at top &amp; increasing). Reversal can be applied by XOR.</w:t>
+      </w:r>
+    </w:p>
+    <w:p>
+      <w:pPr>
+        <w:ind w:left="480" w:firstLine="360"/>
+      </w:pPr>
+      <w:r>
+        <w:t>Increment when direction is 1 and decrement when direction is 0.</w:t>
+      </w:r>
+    </w:p>
+    <w:p>
+      <w:pPr>
+        <w:ind w:left="480" w:firstLine="360"/>
+      </w:pPr>
+      <w:r>
+        <w:t>Apply the previous procedures when clock is triggered.</w:t>
+      </w:r>
+      <w:r>
+        <w:rPr>
           <w:noProof/>
         </w:rPr>
         <w:drawing>
-          <wp:inline distT="0" distB="0" distL="0" distR="0" wp14:anchorId="4F457497" wp14:editId="3A07975F">
-            <wp:extent cx="5040000" cy="1001324"/>
-            <wp:effectExtent l="0" t="0" r="0" b="8890"/>
-            <wp:docPr id="10" name="圖片 10"/>
+          <wp:inline distT="0" distB="0" distL="0" distR="0" wp14:anchorId="18C888D2" wp14:editId="7BC4240E">
+            <wp:extent cx="5724525" cy="3657600"/>
+            <wp:effectExtent l="0" t="0" r="9525" b="0"/>
+            <wp:docPr id="9" name="Picture 9"/>
             <wp:cNvGraphicFramePr>
               <a:graphicFrameLocks xmlns:a="http://schemas.openxmlformats.org/drawingml/2006/main" noChangeAspect="1"/>
             </wp:cNvGraphicFramePr>
@@ -1322,12 +414,12 @@
               <a:graphicData uri="http://schemas.openxmlformats.org/drawingml/2006/picture">
                 <pic:pic xmlns:pic="http://schemas.openxmlformats.org/drawingml/2006/picture">
                   <pic:nvPicPr>
-                    <pic:cNvPr id="0" name="Picture 8"/>
+                    <pic:cNvPr id="0" name="Picture 3"/>
                     <pic:cNvPicPr>
                       <a:picLocks noChangeAspect="1" noChangeArrowheads="1"/>
                     </pic:cNvPicPr>
                   </pic:nvPicPr>
-                  <pic:blipFill rotWithShape="1">
+                  <pic:blipFill>
                     <a:blip r:embed="rId8">
                       <a:extLst>
                         <a:ext uri="{28A0092B-C50C-407E-A947-70E740481C1C}">
@@ -1335,18 +427,286 @@
                         </a:ext>
                       </a:extLst>
                     </a:blip>
-                    <a:srcRect r="49667"/>
+                    <a:srcRect/>
+                    <a:stretch>
+                      <a:fillRect/>
+                    </a:stretch>
+                  </pic:blipFill>
+                  <pic:spPr bwMode="auto">
+                    <a:xfrm>
+                      <a:off x="0" y="0"/>
+                      <a:ext cx="5724525" cy="3657600"/>
+                    </a:xfrm>
+                    <a:prstGeom prst="rect">
+                      <a:avLst/>
+                    </a:prstGeom>
+                    <a:noFill/>
+                    <a:ln>
+                      <a:noFill/>
+                    </a:ln>
+                  </pic:spPr>
+                </pic:pic>
+              </a:graphicData>
+            </a:graphic>
+          </wp:inline>
+        </w:drawing>
+      </w:r>
+    </w:p>
+    <w:p>
+      <w:pPr>
+        <w:ind w:left="360"/>
+      </w:pPr>
+    </w:p>
+    <w:p>
+      <w:pPr>
+        <w:widowControl/>
+        <w:rPr>
+          <w:rFonts w:ascii="Calibri Light" w:eastAsia="PMingLiU" w:hAnsi="Calibri Light" w:cstheme="majorBidi"/>
+          <w:color w:val="2F5496" w:themeColor="accent1" w:themeShade="BF"/>
+          <w:sz w:val="26"/>
+          <w:szCs w:val="26"/>
+        </w:rPr>
+      </w:pPr>
+      <w:r>
+        <w:rPr>
+          <w:rFonts w:ascii="Calibri Light" w:eastAsia="PMingLiU" w:hAnsi="Calibri Light"/>
+        </w:rPr>
+        <w:br w:type="page"/>
+      </w:r>
+    </w:p>
+    <w:p>
+      <w:pPr>
+        <w:pStyle w:val="Heading2"/>
+        <w:numPr>
+          <w:ilvl w:val="0"/>
+          <w:numId w:val="8"/>
+        </w:numPr>
+        <w:rPr>
+          <w:rFonts w:ascii="Calibri Light" w:eastAsia="PMingLiU" w:hAnsi="Calibri Light"/>
+        </w:rPr>
+      </w:pPr>
+      <w:r>
+        <w:rPr>
+          <w:rFonts w:ascii="Calibri Light" w:eastAsia="PMingLiU" w:hAnsi="Calibri Light"/>
+        </w:rPr>
+        <w:lastRenderedPageBreak/>
+        <w:t>FPGA Design</w:t>
+      </w:r>
+    </w:p>
+    <w:p>
+      <w:r>
+        <w:t>Design struggle:</w:t>
+      </w:r>
+    </w:p>
+    <w:p>
+      <w:pPr>
+        <w:widowControl/>
+        <w:ind w:left="480" w:firstLine="240"/>
+      </w:pPr>
+      <w:r>
+        <w:t xml:space="preserve">As we all know, messing around with clock signals </w:t>
+      </w:r>
+      <w:r>
+        <w:t xml:space="preserve">is </w:t>
+      </w:r>
+      <w:r>
+        <w:t xml:space="preserve">never a recommended development approach. </w:t>
+      </w:r>
+      <w:r>
+        <w:t>But the soul of science and the ambition of exploration drives me to alter the clock signal.</w:t>
+      </w:r>
+    </w:p>
+    <w:p>
+      <w:pPr>
+        <w:widowControl/>
+        <w:ind w:left="480" w:firstLine="240"/>
+      </w:pPr>
+      <w:r>
+        <w:t xml:space="preserve">To slow down the process for demonstration in naked eyes, I decided to slow down the clock for Parameterized Ping Pong Counter to 1Hz and the clock for 7 segment display to 100Hz. </w:t>
+      </w:r>
+    </w:p>
+    <w:p>
+      <w:pPr>
+        <w:widowControl/>
+        <w:ind w:left="480" w:firstLine="240"/>
+      </w:pPr>
+      <w:r>
+        <w:t>Clock divider can be easily achieved by registers and equality. Apply clock divider, we shall gain the desired frequency.</w:t>
+      </w:r>
+    </w:p>
+    <w:p>
+      <w:pPr>
+        <w:widowControl/>
+        <w:ind w:left="480" w:firstLine="240"/>
+      </w:pPr>
+      <w:r>
+        <w:t xml:space="preserve">But the output in simulator was different to the output in FPGA. After trials and error, experiments and inductions, I </w:t>
+      </w:r>
+      <w:r>
+        <w:t>found glitches in the circuit.</w:t>
+      </w:r>
+    </w:p>
+    <w:p>
+      <w:pPr>
+        <w:widowControl/>
+        <w:ind w:left="480" w:firstLine="240"/>
+      </w:pPr>
+      <w:r>
+        <w:t xml:space="preserve">Extra current is specially provided for clock so parallel energy consumption would not lead to unstable outputs. </w:t>
+      </w:r>
+      <w:r>
+        <w:t>After messing around with clock signals, the power output on a XOR gate was insufficient to drive all the circuit, therefore the glitches were presented.</w:t>
+      </w:r>
+    </w:p>
+    <w:p>
+      <w:pPr>
+        <w:widowControl/>
+        <w:ind w:left="480" w:firstLine="240"/>
+      </w:pPr>
+      <w:r>
+        <w:t>Remove the XOR gate and replace it with a register, the circuit works exactly as expected!</w:t>
+      </w:r>
+    </w:p>
+    <w:p>
+      <w:pPr>
+        <w:widowControl/>
+        <w:ind w:left="480" w:firstLine="240"/>
+      </w:pPr>
+    </w:p>
+    <w:p>
+      <w:pPr>
+        <w:widowControl/>
+      </w:pPr>
+      <w:r>
+        <w:t>Design concepts:</w:t>
+      </w:r>
+    </w:p>
+    <w:p>
+      <w:pPr>
+        <w:widowControl/>
+        <w:ind w:left="480" w:firstLine="240"/>
+      </w:pPr>
+      <w:r>
+        <w:t xml:space="preserve">There </w:t>
+      </w:r>
+      <w:proofErr w:type="gramStart"/>
+      <w:r>
+        <w:t>is</w:t>
+      </w:r>
+      <w:proofErr w:type="gramEnd"/>
+      <w:r>
+        <w:t xml:space="preserve"> 3 modules for FPGA Demo. The first one is clock divider, which handles the clock signals and to slow down the circuit for naked eyes demonstration. The second one is main chip, which is parameterized ping pong counter. The third one is the </w:t>
+      </w:r>
+      <w:proofErr w:type="gramStart"/>
+      <w:r>
+        <w:t>7 segment</w:t>
+      </w:r>
+      <w:proofErr w:type="gramEnd"/>
+      <w:r>
+        <w:t xml:space="preserve"> display module, which handles the transcription between main chip and display.</w:t>
+      </w:r>
+    </w:p>
+    <w:p>
+      <w:pPr>
+        <w:widowControl/>
+        <w:ind w:left="480" w:firstLine="240"/>
+      </w:pPr>
+    </w:p>
+    <w:p/>
+    <w:p>
+      <w:pPr>
+        <w:widowControl/>
+        <w:rPr>
+          <w:rFonts w:ascii="Calibri Light" w:eastAsia="PMingLiU" w:hAnsi="Calibri Light"/>
+        </w:rPr>
+      </w:pPr>
+      <w:r>
+        <w:rPr>
+          <w:rFonts w:ascii="Calibri Light" w:eastAsia="PMingLiU" w:hAnsi="Calibri Light"/>
+        </w:rPr>
+        <w:br w:type="page"/>
+      </w:r>
+    </w:p>
+    <w:p>
+      <w:pPr>
+        <w:pStyle w:val="Heading1"/>
+        <w:rPr>
+          <w:rFonts w:ascii="Calibri Light" w:eastAsia="PMingLiU" w:hAnsi="Calibri Light"/>
+        </w:rPr>
+      </w:pPr>
+      <w:r>
+        <w:rPr>
+          <w:rFonts w:ascii="Calibri Light" w:eastAsia="PMingLiU" w:hAnsi="Calibri Light"/>
+        </w:rPr>
+        <w:lastRenderedPageBreak/>
+        <w:t>Design Verification</w:t>
+      </w:r>
+    </w:p>
+    <w:p>
+      <w:pPr>
+        <w:pStyle w:val="Heading2"/>
+        <w:numPr>
+          <w:ilvl w:val="0"/>
+          <w:numId w:val="2"/>
+        </w:numPr>
+      </w:pPr>
+      <w:r>
+        <w:rPr>
+          <w:rFonts w:ascii="Calibri Light" w:eastAsia="PMingLiU" w:hAnsi="Calibri Light"/>
+        </w:rPr>
+        <w:t>Ping Pong counter</w:t>
+      </w:r>
+    </w:p>
+    <w:p>
+      <w:pPr>
+        <w:ind w:left="720" w:firstLine="240"/>
+      </w:pPr>
+      <w:r>
+        <w:rPr>
+          <w:noProof/>
+        </w:rPr>
+        <w:drawing>
+          <wp:anchor distT="0" distB="0" distL="114300" distR="114300" simplePos="0" relativeHeight="251661312" behindDoc="0" locked="0" layoutInCell="1" allowOverlap="1" wp14:anchorId="7E66377E" wp14:editId="059B3E88">
+            <wp:simplePos x="0" y="0"/>
+            <wp:positionH relativeFrom="margin">
+              <wp:align>center</wp:align>
+            </wp:positionH>
+            <wp:positionV relativeFrom="paragraph">
+              <wp:posOffset>365125</wp:posOffset>
+            </wp:positionV>
+            <wp:extent cx="6379210" cy="2333625"/>
+            <wp:effectExtent l="0" t="0" r="2540" b="9525"/>
+            <wp:wrapTopAndBottom/>
+            <wp:docPr id="15" name="Picture 15"/>
+            <wp:cNvGraphicFramePr>
+              <a:graphicFrameLocks xmlns:a="http://schemas.openxmlformats.org/drawingml/2006/main" noChangeAspect="1"/>
+            </wp:cNvGraphicFramePr>
+            <a:graphic xmlns:a="http://schemas.openxmlformats.org/drawingml/2006/main">
+              <a:graphicData uri="http://schemas.openxmlformats.org/drawingml/2006/picture">
+                <pic:pic xmlns:pic="http://schemas.openxmlformats.org/drawingml/2006/picture">
+                  <pic:nvPicPr>
+                    <pic:cNvPr id="1" name=""/>
+                    <pic:cNvPicPr/>
+                  </pic:nvPicPr>
+                  <pic:blipFill rotWithShape="1">
+                    <a:blip r:embed="rId9">
+                      <a:extLst>
+                        <a:ext uri="{28A0092B-C50C-407E-A947-70E740481C1C}">
+                          <a14:useLocalDpi xmlns:a14="http://schemas.microsoft.com/office/drawing/2010/main" val="0"/>
+                        </a:ext>
+                      </a:extLst>
+                    </a:blip>
+                    <a:srcRect l="43208" t="9159" b="53910"/>
                     <a:stretch/>
                   </pic:blipFill>
                   <pic:spPr bwMode="auto">
                     <a:xfrm>
                       <a:off x="0" y="0"/>
-                      <a:ext cx="5040000" cy="1001324"/>
+                      <a:ext cx="6379210" cy="2333625"/>
                     </a:xfrm>
                     <a:prstGeom prst="rect">
                       <a:avLst/>
                     </a:prstGeom>
-                    <a:noFill/>
                     <a:ln>
                       <a:noFill/>
                     </a:ln>
@@ -1359,24 +719,99 @@
                 </pic:pic>
               </a:graphicData>
             </a:graphic>
-          </wp:inline>
+            <wp14:sizeRelH relativeFrom="margin">
+              <wp14:pctWidth>0</wp14:pctWidth>
+            </wp14:sizeRelH>
+            <wp14:sizeRelV relativeFrom="margin">
+              <wp14:pctHeight>0</wp14:pctHeight>
+            </wp14:sizeRelV>
+          </wp:anchor>
         </w:drawing>
       </w:r>
-    </w:p>
-    <w:p>
-      <w:pPr>
-        <w:ind w:left="480" w:firstLine="480"/>
-      </w:pPr>
-      <w:r>
-        <w:rPr>
-          <w:rFonts w:hint="eastAsia"/>
+      <w:r>
+        <w:t>Reset and let it ping pong.</w:t>
+      </w:r>
+    </w:p>
+    <w:p>
+      <w:pPr>
+        <w:ind w:left="720" w:firstLine="240"/>
+      </w:pPr>
+    </w:p>
+    <w:p>
+      <w:pPr>
+        <w:widowControl/>
+      </w:pPr>
+      <w:r>
+        <w:br w:type="page"/>
+      </w:r>
+    </w:p>
+    <w:p>
+      <w:pPr>
+        <w:pStyle w:val="Heading2"/>
+        <w:numPr>
+          <w:ilvl w:val="0"/>
+          <w:numId w:val="2"/>
+        </w:numPr>
+        <w:rPr>
+          <w:rFonts w:ascii="Calibri Light" w:eastAsia="PMingLiU" w:hAnsi="Calibri Light"/>
+        </w:rPr>
+      </w:pPr>
+      <w:r>
+        <w:rPr>
+          <w:rFonts w:ascii="Calibri Light" w:eastAsia="PMingLiU" w:hAnsi="Calibri Light"/>
+        </w:rPr>
+        <w:lastRenderedPageBreak/>
+        <w:t>DMUX</w:t>
+      </w:r>
+    </w:p>
+    <w:p>
+      <w:pPr>
+        <w:widowControl/>
+      </w:pPr>
+      <w:r>
+        <w:br w:type="page"/>
+      </w:r>
+    </w:p>
+    <w:p>
+      <w:pPr>
+        <w:pStyle w:val="Heading2"/>
+        <w:numPr>
+          <w:ilvl w:val="0"/>
+          <w:numId w:val="2"/>
+        </w:numPr>
+        <w:rPr>
+          <w:rFonts w:ascii="Calibri Light" w:eastAsia="PMingLiU" w:hAnsi="Calibri Light"/>
+        </w:rPr>
+      </w:pPr>
+      <w:r>
+        <w:rPr>
+          <w:rFonts w:ascii="Calibri Light" w:eastAsia="PMingLiU" w:hAnsi="Calibri Light"/>
+        </w:rPr>
+        <w:lastRenderedPageBreak/>
+        <w:t>Memory Bank</w:t>
+      </w:r>
+    </w:p>
+    <w:p>
+      <w:pPr>
+        <w:ind w:left="360" w:firstLine="120"/>
+      </w:pPr>
+      <w:r>
+        <w:rPr>
           <w:noProof/>
         </w:rPr>
         <w:drawing>
-          <wp:inline distT="0" distB="0" distL="0" distR="0" wp14:anchorId="301050A5" wp14:editId="4A7B1454">
-            <wp:extent cx="5040000" cy="1011371"/>
-            <wp:effectExtent l="0" t="0" r="0" b="0"/>
-            <wp:docPr id="11" name="圖片 11"/>
+          <wp:anchor distT="0" distB="0" distL="114300" distR="114300" simplePos="0" relativeHeight="251662336" behindDoc="0" locked="0" layoutInCell="1" allowOverlap="1" wp14:anchorId="664223D1" wp14:editId="5BFDFE3C">
+            <wp:simplePos x="0" y="0"/>
+            <wp:positionH relativeFrom="column">
+              <wp:posOffset>-486410</wp:posOffset>
+            </wp:positionH>
+            <wp:positionV relativeFrom="paragraph">
+              <wp:posOffset>409575</wp:posOffset>
+            </wp:positionV>
+            <wp:extent cx="6772275" cy="2595880"/>
+            <wp:effectExtent l="0" t="0" r="9525" b="0"/>
+            <wp:wrapTopAndBottom/>
+            <wp:docPr id="16" name="Picture 16"/>
             <wp:cNvGraphicFramePr>
               <a:graphicFrameLocks xmlns:a="http://schemas.openxmlformats.org/drawingml/2006/main" noChangeAspect="1"/>
             </wp:cNvGraphicFramePr>
@@ -1384,31 +819,28 @@
               <a:graphicData uri="http://schemas.openxmlformats.org/drawingml/2006/picture">
                 <pic:pic xmlns:pic="http://schemas.openxmlformats.org/drawingml/2006/picture">
                   <pic:nvPicPr>
-                    <pic:cNvPr id="0" name="Picture 8"/>
-                    <pic:cNvPicPr>
-                      <a:picLocks noChangeAspect="1" noChangeArrowheads="1"/>
-                    </pic:cNvPicPr>
+                    <pic:cNvPr id="1" name=""/>
+                    <pic:cNvPicPr/>
                   </pic:nvPicPr>
                   <pic:blipFill rotWithShape="1">
-                    <a:blip r:embed="rId8">
+                    <a:blip r:embed="rId10">
                       <a:extLst>
                         <a:ext uri="{28A0092B-C50C-407E-A947-70E740481C1C}">
                           <a14:useLocalDpi xmlns:a14="http://schemas.microsoft.com/office/drawing/2010/main" val="0"/>
                         </a:ext>
                       </a:extLst>
                     </a:blip>
-                    <a:srcRect l="50166"/>
+                    <a:srcRect l="43208" t="9455" b="51842"/>
                     <a:stretch/>
                   </pic:blipFill>
                   <pic:spPr bwMode="auto">
                     <a:xfrm>
                       <a:off x="0" y="0"/>
-                      <a:ext cx="5040000" cy="1011371"/>
+                      <a:ext cx="6772275" cy="2595880"/>
                     </a:xfrm>
                     <a:prstGeom prst="rect">
                       <a:avLst/>
                     </a:prstGeom>
-                    <a:noFill/>
                     <a:ln>
                       <a:noFill/>
                     </a:ln>
@@ -1421,33 +853,69 @@
                 </pic:pic>
               </a:graphicData>
             </a:graphic>
-          </wp:inline>
+            <wp14:sizeRelH relativeFrom="margin">
+              <wp14:pctWidth>0</wp14:pctWidth>
+            </wp14:sizeRelH>
+            <wp14:sizeRelV relativeFrom="margin">
+              <wp14:pctHeight>0</wp14:pctHeight>
+            </wp14:sizeRelV>
+          </wp:anchor>
         </w:drawing>
       </w:r>
-    </w:p>
-    <w:p>
-      <w:pPr>
-        <w:pStyle w:val="2"/>
+      <w:r>
+        <w:t>Randomly write some info in and write some info out.</w:t>
+      </w:r>
+    </w:p>
+    <w:p>
+      <w:pPr>
+        <w:ind w:left="360" w:firstLine="120"/>
+      </w:pPr>
+    </w:p>
+    <w:p>
+      <w:pPr>
+        <w:widowControl/>
+        <w:rPr>
+          <w:rFonts w:hint="eastAsia"/>
+        </w:rPr>
+      </w:pPr>
+      <w:r>
+        <w:br w:type="page"/>
+      </w:r>
+    </w:p>
+    <w:p>
+      <w:pPr>
+        <w:pStyle w:val="Heading2"/>
         <w:numPr>
           <w:ilvl w:val="0"/>
           <w:numId w:val="2"/>
         </w:numPr>
-      </w:pPr>
-      <w:r>
-        <w:t>??????</w:t>
-      </w:r>
-    </w:p>
-    <w:p>
-      <w:pPr>
-        <w:ind w:left="480"/>
-      </w:pPr>
-      <w:r>
-        <w:t>????????</w:t>
+        <w:rPr>
+          <w:rFonts w:ascii="Calibri Light" w:eastAsia="PMingLiU" w:hAnsi="Calibri Light"/>
+        </w:rPr>
+      </w:pPr>
+      <w:r>
+        <w:rPr>
+          <w:rFonts w:ascii="Calibri Light" w:eastAsia="PMingLiU" w:hAnsi="Calibri Light"/>
+        </w:rPr>
+        <w:lastRenderedPageBreak/>
+        <w:t>DMUX</w:t>
       </w:r>
     </w:p>
     <w:p>
       <w:pPr>
         <w:widowControl/>
+      </w:pPr>
+      <w:r>
+        <w:br w:type="page"/>
+      </w:r>
+    </w:p>
+    <w:p>
+      <w:pPr>
+        <w:pStyle w:val="Heading2"/>
+        <w:numPr>
+          <w:ilvl w:val="0"/>
+          <w:numId w:val="2"/>
+        </w:numPr>
         <w:rPr>
           <w:rFonts w:ascii="Calibri Light" w:eastAsia="PMingLiU" w:hAnsi="Calibri Light"/>
         </w:rPr>
@@ -1456,12 +924,431 @@
         <w:rPr>
           <w:rFonts w:ascii="Calibri Light" w:eastAsia="PMingLiU" w:hAnsi="Calibri Light"/>
         </w:rPr>
+        <w:lastRenderedPageBreak/>
+        <w:t>Parameterized Ping Pong Counter</w:t>
+      </w:r>
+    </w:p>
+    <w:p>
+      <w:pPr>
+        <w:ind w:left="360" w:firstLine="480"/>
+      </w:pPr>
+      <w:r>
+        <w:rPr>
+          <w:noProof/>
+        </w:rPr>
+        <w:drawing>
+          <wp:anchor distT="0" distB="0" distL="114300" distR="114300" simplePos="0" relativeHeight="251663360" behindDoc="0" locked="0" layoutInCell="1" allowOverlap="1" wp14:anchorId="7137CB55" wp14:editId="38799235">
+            <wp:simplePos x="0" y="0"/>
+            <wp:positionH relativeFrom="margin">
+              <wp:align>center</wp:align>
+            </wp:positionH>
+            <wp:positionV relativeFrom="paragraph">
+              <wp:posOffset>628650</wp:posOffset>
+            </wp:positionV>
+            <wp:extent cx="6819900" cy="2354580"/>
+            <wp:effectExtent l="0" t="0" r="0" b="7620"/>
+            <wp:wrapTopAndBottom/>
+            <wp:docPr id="17" name="Picture 17"/>
+            <wp:cNvGraphicFramePr>
+              <a:graphicFrameLocks xmlns:a="http://schemas.openxmlformats.org/drawingml/2006/main" noChangeAspect="1"/>
+            </wp:cNvGraphicFramePr>
+            <a:graphic xmlns:a="http://schemas.openxmlformats.org/drawingml/2006/main">
+              <a:graphicData uri="http://schemas.openxmlformats.org/drawingml/2006/picture">
+                <pic:pic xmlns:pic="http://schemas.openxmlformats.org/drawingml/2006/picture">
+                  <pic:nvPicPr>
+                    <pic:cNvPr id="1" name=""/>
+                    <pic:cNvPicPr/>
+                  </pic:nvPicPr>
+                  <pic:blipFill rotWithShape="1">
+                    <a:blip r:embed="rId11">
+                      <a:extLst>
+                        <a:ext uri="{28A0092B-C50C-407E-A947-70E740481C1C}">
+                          <a14:useLocalDpi xmlns:a14="http://schemas.microsoft.com/office/drawing/2010/main" val="0"/>
+                        </a:ext>
+                      </a:extLst>
+                    </a:blip>
+                    <a:srcRect l="43208" t="11227" b="53910"/>
+                    <a:stretch/>
+                  </pic:blipFill>
+                  <pic:spPr bwMode="auto">
+                    <a:xfrm>
+                      <a:off x="0" y="0"/>
+                      <a:ext cx="6819900" cy="2354580"/>
+                    </a:xfrm>
+                    <a:prstGeom prst="rect">
+                      <a:avLst/>
+                    </a:prstGeom>
+                    <a:ln>
+                      <a:noFill/>
+                    </a:ln>
+                    <a:extLst>
+                      <a:ext uri="{53640926-AAD7-44D8-BBD7-CCE9431645EC}">
+                        <a14:shadowObscured xmlns:a14="http://schemas.microsoft.com/office/drawing/2010/main"/>
+                      </a:ext>
+                    </a:extLst>
+                  </pic:spPr>
+                </pic:pic>
+              </a:graphicData>
+            </a:graphic>
+            <wp14:sizeRelH relativeFrom="margin">
+              <wp14:pctWidth>0</wp14:pctWidth>
+            </wp14:sizeRelH>
+            <wp14:sizeRelV relativeFrom="margin">
+              <wp14:pctHeight>0</wp14:pctHeight>
+            </wp14:sizeRelV>
+          </wp:anchor>
+        </w:drawing>
+      </w:r>
+      <w:r>
+        <w:t>First, we test the reset signals. Second, w</w:t>
+      </w:r>
+      <w:bookmarkStart w:id="0" w:name="_GoBack"/>
+      <w:bookmarkEnd w:id="0"/>
+      <w:r>
+        <w:t>e test the enable signal. Third, we test the flip signal. Last, we test the min/max signals and the boundary conditions.</w:t>
+      </w:r>
+    </w:p>
+    <w:p>
+      <w:pPr>
+        <w:ind w:left="360" w:firstLine="480"/>
+        <w:rPr>
+          <w:rFonts w:hint="eastAsia"/>
+        </w:rPr>
+      </w:pPr>
+    </w:p>
+    <w:p>
+      <w:pPr>
+        <w:widowControl/>
+      </w:pPr>
+      <w:r>
         <w:br w:type="page"/>
       </w:r>
     </w:p>
     <w:p>
       <w:pPr>
-        <w:pStyle w:val="1"/>
+        <w:pStyle w:val="Heading2"/>
+        <w:numPr>
+          <w:ilvl w:val="0"/>
+          <w:numId w:val="2"/>
+        </w:numPr>
+        <w:rPr>
+          <w:rFonts w:ascii="Calibri Light" w:eastAsia="PMingLiU" w:hAnsi="Calibri Light"/>
+        </w:rPr>
+      </w:pPr>
+      <w:r>
+        <w:rPr>
+          <w:rFonts w:ascii="Calibri Light" w:eastAsia="PMingLiU" w:hAnsi="Calibri Light"/>
+        </w:rPr>
+        <w:lastRenderedPageBreak/>
+        <w:t>FPGA</w:t>
+      </w:r>
+    </w:p>
+    <w:p>
+      <w:pPr>
+        <w:pStyle w:val="ListParagraph"/>
+        <w:numPr>
+          <w:ilvl w:val="1"/>
+          <w:numId w:val="2"/>
+        </w:numPr>
+      </w:pPr>
+      <w:r>
+        <w:t>Clock Divider testbench</w:t>
+      </w:r>
+    </w:p>
+    <w:p>
+      <w:pPr>
+        <w:pStyle w:val="ListParagraph"/>
+        <w:ind w:left="1440"/>
+      </w:pPr>
+      <w:r>
+        <w:rPr>
+          <w:noProof/>
+        </w:rPr>
+        <w:drawing>
+          <wp:anchor distT="0" distB="0" distL="114300" distR="114300" simplePos="0" relativeHeight="251658240" behindDoc="0" locked="0" layoutInCell="1" allowOverlap="1" wp14:anchorId="44881740" wp14:editId="37BE70AA">
+            <wp:simplePos x="0" y="0"/>
+            <wp:positionH relativeFrom="margin">
+              <wp:align>center</wp:align>
+            </wp:positionH>
+            <wp:positionV relativeFrom="paragraph">
+              <wp:posOffset>257175</wp:posOffset>
+            </wp:positionV>
+            <wp:extent cx="6199505" cy="933450"/>
+            <wp:effectExtent l="0" t="0" r="0" b="0"/>
+            <wp:wrapTopAndBottom/>
+            <wp:docPr id="12" name="Picture 12"/>
+            <wp:cNvGraphicFramePr>
+              <a:graphicFrameLocks xmlns:a="http://schemas.openxmlformats.org/drawingml/2006/main" noChangeAspect="1"/>
+            </wp:cNvGraphicFramePr>
+            <a:graphic xmlns:a="http://schemas.openxmlformats.org/drawingml/2006/main">
+              <a:graphicData uri="http://schemas.openxmlformats.org/drawingml/2006/picture">
+                <pic:pic xmlns:pic="http://schemas.openxmlformats.org/drawingml/2006/picture">
+                  <pic:nvPicPr>
+                    <pic:cNvPr id="1" name=""/>
+                    <pic:cNvPicPr/>
+                  </pic:nvPicPr>
+                  <pic:blipFill rotWithShape="1">
+                    <a:blip r:embed="rId12">
+                      <a:extLst>
+                        <a:ext uri="{28A0092B-C50C-407E-A947-70E740481C1C}">
+                          <a14:useLocalDpi xmlns:a14="http://schemas.microsoft.com/office/drawing/2010/main" val="0"/>
+                        </a:ext>
+                      </a:extLst>
+                    </a:blip>
+                    <a:srcRect l="43707" t="18022" b="66910"/>
+                    <a:stretch/>
+                  </pic:blipFill>
+                  <pic:spPr bwMode="auto">
+                    <a:xfrm>
+                      <a:off x="0" y="0"/>
+                      <a:ext cx="6199505" cy="933450"/>
+                    </a:xfrm>
+                    <a:prstGeom prst="rect">
+                      <a:avLst/>
+                    </a:prstGeom>
+                    <a:ln>
+                      <a:noFill/>
+                    </a:ln>
+                    <a:extLst>
+                      <a:ext uri="{53640926-AAD7-44D8-BBD7-CCE9431645EC}">
+                        <a14:shadowObscured xmlns:a14="http://schemas.microsoft.com/office/drawing/2010/main"/>
+                      </a:ext>
+                    </a:extLst>
+                  </pic:spPr>
+                </pic:pic>
+              </a:graphicData>
+            </a:graphic>
+            <wp14:sizeRelH relativeFrom="margin">
+              <wp14:pctWidth>0</wp14:pctWidth>
+            </wp14:sizeRelH>
+            <wp14:sizeRelV relativeFrom="margin">
+              <wp14:pctHeight>0</wp14:pctHeight>
+            </wp14:sizeRelV>
+          </wp:anchor>
+        </w:drawing>
+      </w:r>
+      <w:r>
+        <w:t>Divide the clock cycle into 1/10.</w:t>
+      </w:r>
+      <w:r>
+        <w:t xml:space="preserve"> Manual validation is needed.</w:t>
+      </w:r>
+    </w:p>
+    <w:p>
+      <w:pPr>
+        <w:pStyle w:val="ListParagraph"/>
+        <w:numPr>
+          <w:ilvl w:val="1"/>
+          <w:numId w:val="2"/>
+        </w:numPr>
+      </w:pPr>
+      <w:r>
+        <w:t>FPGA testbench</w:t>
+      </w:r>
+    </w:p>
+    <w:p>
+      <w:pPr>
+        <w:ind w:left="1440"/>
+      </w:pPr>
+      <w:r>
+        <w:rPr>
+          <w:noProof/>
+        </w:rPr>
+        <w:drawing>
+          <wp:anchor distT="0" distB="0" distL="114300" distR="114300" simplePos="0" relativeHeight="251659264" behindDoc="0" locked="0" layoutInCell="1" allowOverlap="1" wp14:anchorId="4700EC66" wp14:editId="76017622">
+            <wp:simplePos x="0" y="0"/>
+            <wp:positionH relativeFrom="margin">
+              <wp:align>right</wp:align>
+            </wp:positionH>
+            <wp:positionV relativeFrom="paragraph">
+              <wp:posOffset>400050</wp:posOffset>
+            </wp:positionV>
+            <wp:extent cx="5736590" cy="1181100"/>
+            <wp:effectExtent l="0" t="0" r="0" b="0"/>
+            <wp:wrapTopAndBottom/>
+            <wp:docPr id="13" name="Picture 13"/>
+            <wp:cNvGraphicFramePr>
+              <a:graphicFrameLocks xmlns:a="http://schemas.openxmlformats.org/drawingml/2006/main" noChangeAspect="1"/>
+            </wp:cNvGraphicFramePr>
+            <a:graphic xmlns:a="http://schemas.openxmlformats.org/drawingml/2006/main">
+              <a:graphicData uri="http://schemas.openxmlformats.org/drawingml/2006/picture">
+                <pic:pic xmlns:pic="http://schemas.openxmlformats.org/drawingml/2006/picture">
+                  <pic:nvPicPr>
+                    <pic:cNvPr id="1" name=""/>
+                    <pic:cNvPicPr/>
+                  </pic:nvPicPr>
+                  <pic:blipFill rotWithShape="1">
+                    <a:blip r:embed="rId13" cstate="print">
+                      <a:extLst>
+                        <a:ext uri="{28A0092B-C50C-407E-A947-70E740481C1C}">
+                          <a14:useLocalDpi xmlns:a14="http://schemas.microsoft.com/office/drawing/2010/main" val="0"/>
+                        </a:ext>
+                      </a:extLst>
+                    </a:blip>
+                    <a:srcRect l="13627" t="17727" b="50660"/>
+                    <a:stretch/>
+                  </pic:blipFill>
+                  <pic:spPr bwMode="auto">
+                    <a:xfrm>
+                      <a:off x="0" y="0"/>
+                      <a:ext cx="5736590" cy="1181100"/>
+                    </a:xfrm>
+                    <a:prstGeom prst="rect">
+                      <a:avLst/>
+                    </a:prstGeom>
+                    <a:ln>
+                      <a:noFill/>
+                    </a:ln>
+                    <a:extLst>
+                      <a:ext uri="{53640926-AAD7-44D8-BBD7-CCE9431645EC}">
+                        <a14:shadowObscured xmlns:a14="http://schemas.microsoft.com/office/drawing/2010/main"/>
+                      </a:ext>
+                    </a:extLst>
+                  </pic:spPr>
+                </pic:pic>
+              </a:graphicData>
+            </a:graphic>
+            <wp14:sizeRelH relativeFrom="margin">
+              <wp14:pctWidth>0</wp14:pctWidth>
+            </wp14:sizeRelH>
+            <wp14:sizeRelV relativeFrom="margin">
+              <wp14:pctHeight>0</wp14:pctHeight>
+            </wp14:sizeRelV>
+          </wp:anchor>
+        </w:drawing>
+      </w:r>
+      <w:r>
+        <w:t>Identical to parameterized ping pong counter.</w:t>
+      </w:r>
+    </w:p>
+    <w:p>
+      <w:pPr>
+        <w:ind w:left="1440"/>
+      </w:pPr>
+    </w:p>
+    <w:p>
+      <w:pPr>
+        <w:pStyle w:val="ListParagraph"/>
+        <w:numPr>
+          <w:ilvl w:val="1"/>
+          <w:numId w:val="2"/>
+        </w:numPr>
+      </w:pPr>
+      <w:r>
+        <w:t>7 segment display testbench</w:t>
+      </w:r>
+    </w:p>
+    <w:p>
+      <w:pPr>
+        <w:ind w:left="1440"/>
+      </w:pPr>
+      <w:r>
+        <w:rPr>
+          <w:noProof/>
+        </w:rPr>
+        <w:drawing>
+          <wp:anchor distT="0" distB="0" distL="114300" distR="114300" simplePos="0" relativeHeight="251660288" behindDoc="0" locked="0" layoutInCell="1" allowOverlap="1" wp14:anchorId="14661CBE" wp14:editId="37FE8513">
+            <wp:simplePos x="0" y="0"/>
+            <wp:positionH relativeFrom="margin">
+              <wp:align>center</wp:align>
+            </wp:positionH>
+            <wp:positionV relativeFrom="paragraph">
+              <wp:posOffset>390525</wp:posOffset>
+            </wp:positionV>
+            <wp:extent cx="6308074" cy="1466850"/>
+            <wp:effectExtent l="0" t="0" r="0" b="0"/>
+            <wp:wrapTopAndBottom/>
+            <wp:docPr id="14" name="Picture 14"/>
+            <wp:cNvGraphicFramePr>
+              <a:graphicFrameLocks xmlns:a="http://schemas.openxmlformats.org/drawingml/2006/main" noChangeAspect="1"/>
+            </wp:cNvGraphicFramePr>
+            <a:graphic xmlns:a="http://schemas.openxmlformats.org/drawingml/2006/main">
+              <a:graphicData uri="http://schemas.openxmlformats.org/drawingml/2006/picture">
+                <pic:pic xmlns:pic="http://schemas.openxmlformats.org/drawingml/2006/picture">
+                  <pic:nvPicPr>
+                    <pic:cNvPr id="1" name=""/>
+                    <pic:cNvPicPr/>
+                  </pic:nvPicPr>
+                  <pic:blipFill rotWithShape="1">
+                    <a:blip r:embed="rId14">
+                      <a:extLst>
+                        <a:ext uri="{28A0092B-C50C-407E-A947-70E740481C1C}">
+                          <a14:useLocalDpi xmlns:a14="http://schemas.microsoft.com/office/drawing/2010/main" val="0"/>
+                        </a:ext>
+                      </a:extLst>
+                    </a:blip>
+                    <a:srcRect l="43541" t="17431" b="59228"/>
+                    <a:stretch/>
+                  </pic:blipFill>
+                  <pic:spPr bwMode="auto">
+                    <a:xfrm>
+                      <a:off x="0" y="0"/>
+                      <a:ext cx="6308074" cy="1466850"/>
+                    </a:xfrm>
+                    <a:prstGeom prst="rect">
+                      <a:avLst/>
+                    </a:prstGeom>
+                    <a:ln>
+                      <a:noFill/>
+                    </a:ln>
+                    <a:extLst>
+                      <a:ext uri="{53640926-AAD7-44D8-BBD7-CCE9431645EC}">
+                        <a14:shadowObscured xmlns:a14="http://schemas.microsoft.com/office/drawing/2010/main"/>
+                      </a:ext>
+                    </a:extLst>
+                  </pic:spPr>
+                </pic:pic>
+              </a:graphicData>
+            </a:graphic>
+            <wp14:sizeRelH relativeFrom="margin">
+              <wp14:pctWidth>0</wp14:pctWidth>
+            </wp14:sizeRelH>
+            <wp14:sizeRelV relativeFrom="margin">
+              <wp14:pctHeight>0</wp14:pctHeight>
+            </wp14:sizeRelV>
+          </wp:anchor>
+        </w:drawing>
+      </w:r>
+      <w:r>
+        <w:t xml:space="preserve">Randomly give some </w:t>
+      </w:r>
+      <w:r>
+        <w:t>circuit output and check the transcription manually.</w:t>
+      </w:r>
+    </w:p>
+    <w:p>
+      <w:pPr>
+        <w:ind w:left="1440"/>
+      </w:pPr>
+    </w:p>
+    <w:p>
+      <w:pPr>
+        <w:pStyle w:val="ListParagraph"/>
+        <w:ind w:left="1440"/>
+      </w:pPr>
+    </w:p>
+    <w:p>
+      <w:pPr>
+        <w:ind w:left="720" w:firstLine="240"/>
+      </w:pPr>
+    </w:p>
+    <w:p>
+      <w:pPr>
+        <w:widowControl/>
+        <w:rPr>
+          <w:rFonts w:ascii="Calibri Light" w:eastAsia="PMingLiU" w:hAnsi="Calibri Light"/>
+        </w:rPr>
+      </w:pPr>
+      <w:r>
+        <w:rPr>
+          <w:rFonts w:ascii="Calibri Light" w:eastAsia="PMingLiU" w:hAnsi="Calibri Light"/>
+        </w:rPr>
+        <w:br w:type="page"/>
+      </w:r>
+    </w:p>
+    <w:p>
+      <w:pPr>
+        <w:pStyle w:val="Heading1"/>
         <w:rPr>
           <w:rFonts w:ascii="Calibri Light" w:eastAsia="PMingLiU" w:hAnsi="Calibri Light"/>
         </w:rPr>
@@ -1476,22 +1363,33 @@
     </w:p>
     <w:p>
       <w:pPr>
-        <w:pStyle w:val="2"/>
+        <w:pStyle w:val="Heading2"/>
         <w:numPr>
           <w:ilvl w:val="0"/>
           <w:numId w:val="6"/>
         </w:numPr>
-      </w:pPr>
-      <w:r>
         <w:rPr>
           <w:rFonts w:ascii="Calibri Light" w:eastAsia="PMingLiU" w:hAnsi="Calibri Light"/>
         </w:rPr>
+      </w:pPr>
+      <w:r>
+        <w:rPr>
+          <w:rFonts w:ascii="Calibri Light" w:eastAsia="PMingLiU" w:hAnsi="Calibri Light"/>
+        </w:rPr>
         <w:t>Lawrence Wu</w:t>
       </w:r>
     </w:p>
     <w:p>
       <w:pPr>
-        <w:pStyle w:val="2"/>
+        <w:ind w:firstLine="360"/>
+      </w:pPr>
+      <w:r>
+        <w:t>Problem 1, Problem 3, Problem 5 and FPGA demonstration.</w:t>
+      </w:r>
+    </w:p>
+    <w:p>
+      <w:pPr>
+        <w:pStyle w:val="Heading2"/>
         <w:numPr>
           <w:ilvl w:val="0"/>
           <w:numId w:val="6"/>
@@ -1525,7 +1423,7 @@
     </w:p>
     <w:p>
       <w:pPr>
-        <w:pStyle w:val="1"/>
+        <w:pStyle w:val="Heading1"/>
         <w:rPr>
           <w:rFonts w:ascii="Calibri Light" w:eastAsia="PMingLiU" w:hAnsi="Calibri Light"/>
         </w:rPr>
@@ -1542,8 +1440,81 @@
         <w:spacing w:line="259" w:lineRule="auto"/>
         <w:ind w:firstLine="480"/>
       </w:pPr>
-      <w:bookmarkStart w:id="0" w:name="_GoBack"/>
-      <w:bookmarkEnd w:id="0"/>
+      <w:r>
+        <w:t>1.  Never ever mess around with clock signals</w:t>
+      </w:r>
+    </w:p>
+    <w:p>
+      <w:pPr>
+        <w:spacing w:line="259" w:lineRule="auto"/>
+        <w:ind w:firstLine="480"/>
+      </w:pPr>
+      <w:r>
+        <w:t>2.  Always respect those hardware engineers</w:t>
+      </w:r>
+    </w:p>
+    <w:p>
+      <w:pPr>
+        <w:spacing w:line="259" w:lineRule="auto"/>
+        <w:ind w:firstLine="480"/>
+      </w:pPr>
+      <w:r>
+        <w:t>3.  Splitting modules is important</w:t>
+      </w:r>
+    </w:p>
+    <w:p>
+      <w:pPr>
+        <w:spacing w:line="259" w:lineRule="auto"/>
+        <w:ind w:firstLine="480"/>
+      </w:pPr>
+      <w:r>
+        <w:t>4.  Don’t be rude to TA</w:t>
+      </w:r>
+    </w:p>
+    <w:p>
+      <w:pPr>
+        <w:spacing w:line="259" w:lineRule="auto"/>
+        <w:ind w:firstLine="480"/>
+      </w:pPr>
+      <w:r>
+        <w:t>5.  Behavior on FPGA and Behavior on Simulator might be different</w:t>
+      </w:r>
+    </w:p>
+    <w:p>
+      <w:pPr>
+        <w:spacing w:line="259" w:lineRule="auto"/>
+        <w:ind w:firstLine="480"/>
+      </w:pPr>
+      <w:r>
+        <w:t>6.  Follow the KISS (Keep It Simple and Stupid) rule and it will save your weekend</w:t>
+      </w:r>
+    </w:p>
+    <w:p>
+      <w:pPr>
+        <w:spacing w:line="259" w:lineRule="auto"/>
+        <w:ind w:firstLine="480"/>
+      </w:pPr>
+      <w:r>
+        <w:t>7.  Generating bitstream takes a long time, so always debug on simulator when possible</w:t>
+      </w:r>
+    </w:p>
+    <w:p>
+      <w:pPr>
+        <w:spacing w:line="259" w:lineRule="auto"/>
+        <w:ind w:firstLine="480"/>
+      </w:pPr>
+      <w:r>
+        <w:t>8.  Always fill the default case, otherwise synthesizer would do stupid stuff</w:t>
+      </w:r>
+    </w:p>
+    <w:p>
+      <w:pPr>
+        <w:spacing w:line="259" w:lineRule="auto"/>
+        <w:ind w:firstLine="480"/>
+      </w:pPr>
+      <w:r>
+        <w:t>9.  Insufficient sleep + bug = more bugs</w:t>
+      </w:r>
     </w:p>
     <w:sectPr>
       <w:pgSz w:w="11906" w:h="16838"/>
@@ -3969,18 +3940,18 @@
     <w:lsdException w:name="Hashtag" w:semiHidden="1" w:unhideWhenUsed="1"/>
     <w:lsdException w:name="Unresolved Mention" w:semiHidden="1" w:unhideWhenUsed="1"/>
   </w:latentStyles>
-  <w:style w:type="paragraph" w:default="1" w:styleId="a">
+  <w:style w:type="paragraph" w:default="1" w:styleId="Normal">
     <w:name w:val="Normal"/>
     <w:qFormat/>
     <w:pPr>
       <w:widowControl w:val="0"/>
     </w:pPr>
   </w:style>
-  <w:style w:type="paragraph" w:styleId="1">
+  <w:style w:type="paragraph" w:styleId="Heading1">
     <w:name w:val="heading 1"/>
-    <w:basedOn w:val="a"/>
-    <w:next w:val="a"/>
-    <w:link w:val="10"/>
+    <w:basedOn w:val="Normal"/>
+    <w:next w:val="Normal"/>
+    <w:link w:val="Heading1Char"/>
     <w:uiPriority w:val="9"/>
     <w:qFormat/>
     <w:pPr>
@@ -3996,11 +3967,11 @@
       <w:szCs w:val="32"/>
     </w:rPr>
   </w:style>
-  <w:style w:type="paragraph" w:styleId="2">
+  <w:style w:type="paragraph" w:styleId="Heading2">
     <w:name w:val="heading 2"/>
-    <w:basedOn w:val="a"/>
-    <w:next w:val="a"/>
-    <w:link w:val="20"/>
+    <w:basedOn w:val="Normal"/>
+    <w:next w:val="Normal"/>
+    <w:link w:val="Heading2Char"/>
     <w:uiPriority w:val="9"/>
     <w:unhideWhenUsed/>
     <w:qFormat/>
@@ -4017,13 +3988,13 @@
       <w:szCs w:val="26"/>
     </w:rPr>
   </w:style>
-  <w:style w:type="character" w:default="1" w:styleId="a0">
+  <w:style w:type="character" w:default="1" w:styleId="DefaultParagraphFont">
     <w:name w:val="Default Paragraph Font"/>
     <w:uiPriority w:val="1"/>
     <w:semiHidden/>
     <w:unhideWhenUsed/>
   </w:style>
-  <w:style w:type="table" w:default="1" w:styleId="a1">
+  <w:style w:type="table" w:default="1" w:styleId="TableNormal">
     <w:name w:val="Normal Table"/>
     <w:uiPriority w:val="99"/>
     <w:semiHidden/>
@@ -4038,16 +4009,16 @@
       </w:tblCellMar>
     </w:tblPr>
   </w:style>
-  <w:style w:type="numbering" w:default="1" w:styleId="a2">
+  <w:style w:type="numbering" w:default="1" w:styleId="NoList">
     <w:name w:val="No List"/>
     <w:uiPriority w:val="99"/>
     <w:semiHidden/>
     <w:unhideWhenUsed/>
   </w:style>
-  <w:style w:type="character" w:customStyle="1" w:styleId="10">
-    <w:name w:val="標題 1 字元"/>
-    <w:basedOn w:val="a0"/>
-    <w:link w:val="1"/>
+  <w:style w:type="character" w:customStyle="1" w:styleId="Heading1Char">
+    <w:name w:val="Heading 1 Char"/>
+    <w:basedOn w:val="DefaultParagraphFont"/>
+    <w:link w:val="Heading1"/>
     <w:uiPriority w:val="9"/>
     <w:rPr>
       <w:rFonts w:asciiTheme="majorHAnsi" w:eastAsiaTheme="majorEastAsia" w:hAnsiTheme="majorHAnsi" w:cstheme="majorBidi"/>
@@ -4056,10 +4027,10 @@
       <w:szCs w:val="32"/>
     </w:rPr>
   </w:style>
-  <w:style w:type="character" w:customStyle="1" w:styleId="20">
-    <w:name w:val="標題 2 字元"/>
-    <w:basedOn w:val="a0"/>
-    <w:link w:val="2"/>
+  <w:style w:type="character" w:customStyle="1" w:styleId="Heading2Char">
+    <w:name w:val="Heading 2 Char"/>
+    <w:basedOn w:val="DefaultParagraphFont"/>
+    <w:link w:val="Heading2"/>
     <w:uiPriority w:val="9"/>
     <w:rPr>
       <w:rFonts w:asciiTheme="majorHAnsi" w:eastAsiaTheme="majorEastAsia" w:hAnsiTheme="majorHAnsi" w:cstheme="majorBidi"/>
@@ -4068,9 +4039,9 @@
       <w:szCs w:val="26"/>
     </w:rPr>
   </w:style>
-  <w:style w:type="paragraph" w:styleId="a3">
+  <w:style w:type="paragraph" w:styleId="ListParagraph">
     <w:name w:val="List Paragraph"/>
-    <w:basedOn w:val="a"/>
+    <w:basedOn w:val="Normal"/>
     <w:uiPriority w:val="34"/>
     <w:qFormat/>
     <w:pPr>
@@ -4078,9 +4049,9 @@
       <w:contextualSpacing/>
     </w:pPr>
   </w:style>
-  <w:style w:type="table" w:styleId="a4">
+  <w:style w:type="table" w:styleId="TableGrid">
     <w:name w:val="Table Grid"/>
-    <w:basedOn w:val="a1"/>
+    <w:basedOn w:val="TableNormal"/>
     <w:uiPriority w:val="39"/>
     <w:rsid w:val="00CC3DEE"/>
     <w:tblPr>
@@ -4363,7 +4334,7 @@
 </file>
 
 <file path=customXml/itemProps1.xml><?xml version="1.0" encoding="utf-8"?>
-<ds:datastoreItem xmlns:ds="http://schemas.openxmlformats.org/officeDocument/2006/customXml" ds:itemID="{08335B53-E2D9-4012-89F4-29CFB47514AC}">
+<ds:datastoreItem xmlns:ds="http://schemas.openxmlformats.org/officeDocument/2006/customXml" ds:itemID="{7CBA0ACF-A813-46E4-A315-8080BE892E71}">
   <ds:schemaRefs>
     <ds:schemaRef ds:uri="http://schemas.openxmlformats.org/officeDocument/2006/bibliography"/>
   </ds:schemaRefs>

</xml_diff>